<commit_message>
final test plan template
</commit_message>
<xml_diff>
--- a/Submission/MinecruftTestPlan.docx
+++ b/Submission/MinecruftTestPlan.docx
@@ -141,8 +141,6 @@
             </w:rPr>
             <w:fldChar w:fldCharType="separate"/>
           </w:r>
-          <w:bookmarkStart w:id="5" w:name="_GoBack"/>
-          <w:bookmarkEnd w:id="5"/>
           <w:r>
             <w:rPr>
               <w:noProof/>
@@ -165,7 +163,7 @@
             <w:rPr>
               <w:noProof/>
             </w:rPr>
-            <w:instrText xml:space="preserve"> PAGEREF _Toc481250613 \h </w:instrText>
+            <w:instrText xml:space="preserve"> PAGEREF _Toc481252625 \h </w:instrText>
           </w:r>
           <w:r>
             <w:rPr>
@@ -228,7 +226,7 @@
             <w:rPr>
               <w:noProof/>
             </w:rPr>
-            <w:instrText xml:space="preserve"> PAGEREF _Toc481250614 \h </w:instrText>
+            <w:instrText xml:space="preserve"> PAGEREF _Toc481252626 \h </w:instrText>
           </w:r>
           <w:r>
             <w:rPr>
@@ -291,7 +289,7 @@
             <w:rPr>
               <w:noProof/>
             </w:rPr>
-            <w:instrText xml:space="preserve"> PAGEREF _Toc481250615 \h </w:instrText>
+            <w:instrText xml:space="preserve"> PAGEREF _Toc481252627 \h </w:instrText>
           </w:r>
           <w:r>
             <w:rPr>
@@ -354,7 +352,7 @@
             <w:rPr>
               <w:noProof/>
             </w:rPr>
-            <w:instrText xml:space="preserve"> PAGEREF _Toc481250616 \h </w:instrText>
+            <w:instrText xml:space="preserve"> PAGEREF _Toc481252628 \h </w:instrText>
           </w:r>
           <w:r>
             <w:rPr>
@@ -417,7 +415,7 @@
             <w:rPr>
               <w:noProof/>
             </w:rPr>
-            <w:instrText xml:space="preserve"> PAGEREF _Toc481250617 \h </w:instrText>
+            <w:instrText xml:space="preserve"> PAGEREF _Toc481252629 \h </w:instrText>
           </w:r>
           <w:r>
             <w:rPr>
@@ -464,7 +462,7 @@
             <w:rPr>
               <w:noProof/>
             </w:rPr>
-            <w:t>TESTING STRATEGY</w:t>
+            <w:t>Testing Strategy</w:t>
           </w:r>
           <w:r>
             <w:rPr>
@@ -482,7 +480,7 @@
             <w:rPr>
               <w:noProof/>
             </w:rPr>
-            <w:instrText xml:space="preserve"> PAGEREF _Toc481250618 \h </w:instrText>
+            <w:instrText xml:space="preserve"> PAGEREF _Toc481252630 \h </w:instrText>
           </w:r>
           <w:r>
             <w:rPr>
@@ -545,7 +543,7 @@
             <w:rPr>
               <w:noProof/>
             </w:rPr>
-            <w:instrText xml:space="preserve"> PAGEREF _Toc481250619 \h </w:instrText>
+            <w:instrText xml:space="preserve"> PAGEREF _Toc481252631 \h </w:instrText>
           </w:r>
           <w:r>
             <w:rPr>
@@ -608,7 +606,7 @@
             <w:rPr>
               <w:noProof/>
             </w:rPr>
-            <w:instrText xml:space="preserve"> PAGEREF _Toc481250620 \h </w:instrText>
+            <w:instrText xml:space="preserve"> PAGEREF _Toc481252632 \h </w:instrText>
           </w:r>
           <w:r>
             <w:rPr>
@@ -671,7 +669,7 @@
             <w:rPr>
               <w:noProof/>
             </w:rPr>
-            <w:instrText xml:space="preserve"> PAGEREF _Toc481250621 \h </w:instrText>
+            <w:instrText xml:space="preserve"> PAGEREF _Toc481252633 \h </w:instrText>
           </w:r>
           <w:r>
             <w:rPr>
@@ -734,7 +732,7 @@
             <w:rPr>
               <w:noProof/>
             </w:rPr>
-            <w:instrText xml:space="preserve"> PAGEREF _Toc481250622 \h </w:instrText>
+            <w:instrText xml:space="preserve"> PAGEREF _Toc481252634 \h </w:instrText>
           </w:r>
           <w:r>
             <w:rPr>
@@ -752,6 +750,71 @@
               <w:noProof/>
             </w:rPr>
             <w:t>5</w:t>
+          </w:r>
+          <w:r>
+            <w:rPr>
+              <w:noProof/>
+            </w:rPr>
+            <w:fldChar w:fldCharType="end"/>
+          </w:r>
+        </w:p>
+        <w:p>
+          <w:pPr>
+            <w:pStyle w:val="TOC2"/>
+            <w:tabs>
+              <w:tab w:val="right" w:leader="dot" w:pos="10070"/>
+            </w:tabs>
+            <w:rPr>
+              <w:rFonts w:eastAsiaTheme="minorEastAsia" w:cstheme="minorBidi"/>
+              <w:b w:val="0"/>
+              <w:bCs w:val="0"/>
+              <w:noProof/>
+              <w:color w:val="auto"/>
+              <w:sz w:val="24"/>
+              <w:szCs w:val="24"/>
+              <w:lang w:eastAsia="en-US"/>
+            </w:rPr>
+          </w:pPr>
+          <w:r>
+            <w:rPr>
+              <w:noProof/>
+            </w:rPr>
+            <w:t>Test Schedule</w:t>
+          </w:r>
+          <w:r>
+            <w:rPr>
+              <w:noProof/>
+            </w:rPr>
+            <w:tab/>
+          </w:r>
+          <w:r>
+            <w:rPr>
+              <w:noProof/>
+            </w:rPr>
+            <w:fldChar w:fldCharType="begin"/>
+          </w:r>
+          <w:r>
+            <w:rPr>
+              <w:noProof/>
+            </w:rPr>
+            <w:instrText xml:space="preserve"> PAGEREF _Toc481252635 \h </w:instrText>
+          </w:r>
+          <w:r>
+            <w:rPr>
+              <w:noProof/>
+            </w:rPr>
+          </w:r>
+          <w:r>
+            <w:rPr>
+              <w:noProof/>
+            </w:rPr>
+            <w:fldChar w:fldCharType="separate"/>
+          </w:r>
+          <w:r>
+            <w:rPr>
+              <w:noProof/>
+            </w:rPr>
+            <w:t>6</w:t>
           </w:r>
           <w:r>
             <w:rPr>
@@ -779,7 +842,7 @@
             <w:rPr>
               <w:noProof/>
             </w:rPr>
-            <w:t>Batch Testing</w:t>
+            <w:t>Major Deliverables</w:t>
           </w:r>
           <w:r>
             <w:rPr>
@@ -797,133 +860,7 @@
             <w:rPr>
               <w:noProof/>
             </w:rPr>
-            <w:instrText xml:space="preserve"> PAGEREF _Toc481250623 \h </w:instrText>
-          </w:r>
-          <w:r>
-            <w:rPr>
-              <w:noProof/>
-            </w:rPr>
-          </w:r>
-          <w:r>
-            <w:rPr>
-              <w:noProof/>
-            </w:rPr>
-            <w:fldChar w:fldCharType="separate"/>
-          </w:r>
-          <w:r>
-            <w:rPr>
-              <w:noProof/>
-            </w:rPr>
-            <w:t>5</w:t>
-          </w:r>
-          <w:r>
-            <w:rPr>
-              <w:noProof/>
-            </w:rPr>
-            <w:fldChar w:fldCharType="end"/>
-          </w:r>
-        </w:p>
-        <w:p>
-          <w:pPr>
-            <w:pStyle w:val="TOC3"/>
-            <w:tabs>
-              <w:tab w:val="right" w:leader="dot" w:pos="10070"/>
-            </w:tabs>
-            <w:rPr>
-              <w:rFonts w:eastAsiaTheme="minorEastAsia" w:cstheme="minorBidi"/>
-              <w:noProof/>
-              <w:color w:val="auto"/>
-              <w:sz w:val="24"/>
-              <w:szCs w:val="24"/>
-              <w:lang w:eastAsia="en-US"/>
-            </w:rPr>
-          </w:pPr>
-          <w:r>
-            <w:rPr>
-              <w:noProof/>
-            </w:rPr>
-            <w:t>Automated Regression Testing</w:t>
-          </w:r>
-          <w:r>
-            <w:rPr>
-              <w:noProof/>
-            </w:rPr>
-            <w:tab/>
-          </w:r>
-          <w:r>
-            <w:rPr>
-              <w:noProof/>
-            </w:rPr>
-            <w:fldChar w:fldCharType="begin"/>
-          </w:r>
-          <w:r>
-            <w:rPr>
-              <w:noProof/>
-            </w:rPr>
-            <w:instrText xml:space="preserve"> PAGEREF _Toc481250624 \h </w:instrText>
-          </w:r>
-          <w:r>
-            <w:rPr>
-              <w:noProof/>
-            </w:rPr>
-          </w:r>
-          <w:r>
-            <w:rPr>
-              <w:noProof/>
-            </w:rPr>
-            <w:fldChar w:fldCharType="separate"/>
-          </w:r>
-          <w:r>
-            <w:rPr>
-              <w:noProof/>
-            </w:rPr>
-            <w:t>5</w:t>
-          </w:r>
-          <w:r>
-            <w:rPr>
-              <w:noProof/>
-            </w:rPr>
-            <w:fldChar w:fldCharType="end"/>
-          </w:r>
-        </w:p>
-        <w:p>
-          <w:pPr>
-            <w:pStyle w:val="TOC3"/>
-            <w:tabs>
-              <w:tab w:val="right" w:leader="dot" w:pos="10070"/>
-            </w:tabs>
-            <w:rPr>
-              <w:rFonts w:eastAsiaTheme="minorEastAsia" w:cstheme="minorBidi"/>
-              <w:noProof/>
-              <w:color w:val="auto"/>
-              <w:sz w:val="24"/>
-              <w:szCs w:val="24"/>
-              <w:lang w:eastAsia="en-US"/>
-            </w:rPr>
-          </w:pPr>
-          <w:r>
-            <w:rPr>
-              <w:noProof/>
-            </w:rPr>
-            <w:t>Beta Testing</w:t>
-          </w:r>
-          <w:r>
-            <w:rPr>
-              <w:noProof/>
-            </w:rPr>
-            <w:tab/>
-          </w:r>
-          <w:r>
-            <w:rPr>
-              <w:noProof/>
-            </w:rPr>
-            <w:fldChar w:fldCharType="begin"/>
-          </w:r>
-          <w:r>
-            <w:rPr>
-              <w:noProof/>
-            </w:rPr>
-            <w:instrText xml:space="preserve"> PAGEREF _Toc481250625 \h </w:instrText>
+            <w:instrText xml:space="preserve"> PAGEREF _Toc481252636 \h </w:instrText>
           </w:r>
           <w:r>
             <w:rPr>
@@ -970,7 +907,7 @@
             <w:rPr>
               <w:noProof/>
             </w:rPr>
-            <w:t>TEST SCHEDULE</w:t>
+            <w:t>Resources/Roles &amp; Responsibilities</w:t>
           </w:r>
           <w:r>
             <w:rPr>
@@ -988,7 +925,7 @@
             <w:rPr>
               <w:noProof/>
             </w:rPr>
-            <w:instrText xml:space="preserve"> PAGEREF _Toc481250626 \h </w:instrText>
+            <w:instrText xml:space="preserve"> PAGEREF _Toc481252637 \h </w:instrText>
           </w:r>
           <w:r>
             <w:rPr>
@@ -1035,7 +972,7 @@
             <w:rPr>
               <w:noProof/>
             </w:rPr>
-            <w:t>CONTROL PROCEDURES</w:t>
+            <w:t>Risks</w:t>
           </w:r>
           <w:r>
             <w:rPr>
@@ -1053,7 +990,7 @@
             <w:rPr>
               <w:noProof/>
             </w:rPr>
-            <w:instrText xml:space="preserve"> PAGEREF _Toc481250627 \h </w:instrText>
+            <w:instrText xml:space="preserve"> PAGEREF _Toc481252638 \h </w:instrText>
           </w:r>
           <w:r>
             <w:rPr>
@@ -1071,650 +1008,6 @@
               <w:noProof/>
             </w:rPr>
             <w:t>8</w:t>
-          </w:r>
-          <w:r>
-            <w:rPr>
-              <w:noProof/>
-            </w:rPr>
-            <w:fldChar w:fldCharType="end"/>
-          </w:r>
-        </w:p>
-        <w:p>
-          <w:pPr>
-            <w:pStyle w:val="TOC3"/>
-            <w:tabs>
-              <w:tab w:val="right" w:leader="dot" w:pos="10070"/>
-            </w:tabs>
-            <w:rPr>
-              <w:rFonts w:eastAsiaTheme="minorEastAsia" w:cstheme="minorBidi"/>
-              <w:noProof/>
-              <w:color w:val="auto"/>
-              <w:sz w:val="24"/>
-              <w:szCs w:val="24"/>
-              <w:lang w:eastAsia="en-US"/>
-            </w:rPr>
-          </w:pPr>
-          <w:r>
-            <w:rPr>
-              <w:noProof/>
-            </w:rPr>
-            <w:t>Problem Reporting</w:t>
-          </w:r>
-          <w:r>
-            <w:rPr>
-              <w:noProof/>
-            </w:rPr>
-            <w:tab/>
-          </w:r>
-          <w:r>
-            <w:rPr>
-              <w:noProof/>
-            </w:rPr>
-            <w:fldChar w:fldCharType="begin"/>
-          </w:r>
-          <w:r>
-            <w:rPr>
-              <w:noProof/>
-            </w:rPr>
-            <w:instrText xml:space="preserve"> PAGEREF _Toc481250628 \h </w:instrText>
-          </w:r>
-          <w:r>
-            <w:rPr>
-              <w:noProof/>
-            </w:rPr>
-          </w:r>
-          <w:r>
-            <w:rPr>
-              <w:noProof/>
-            </w:rPr>
-            <w:fldChar w:fldCharType="separate"/>
-          </w:r>
-          <w:r>
-            <w:rPr>
-              <w:noProof/>
-            </w:rPr>
-            <w:t>8</w:t>
-          </w:r>
-          <w:r>
-            <w:rPr>
-              <w:noProof/>
-            </w:rPr>
-            <w:fldChar w:fldCharType="end"/>
-          </w:r>
-        </w:p>
-        <w:p>
-          <w:pPr>
-            <w:pStyle w:val="TOC3"/>
-            <w:tabs>
-              <w:tab w:val="right" w:leader="dot" w:pos="10070"/>
-            </w:tabs>
-            <w:rPr>
-              <w:rFonts w:eastAsiaTheme="minorEastAsia" w:cstheme="minorBidi"/>
-              <w:noProof/>
-              <w:color w:val="auto"/>
-              <w:sz w:val="24"/>
-              <w:szCs w:val="24"/>
-              <w:lang w:eastAsia="en-US"/>
-            </w:rPr>
-          </w:pPr>
-          <w:r>
-            <w:rPr>
-              <w:noProof/>
-            </w:rPr>
-            <w:t>Change Requests</w:t>
-          </w:r>
-          <w:r>
-            <w:rPr>
-              <w:noProof/>
-            </w:rPr>
-            <w:tab/>
-          </w:r>
-          <w:r>
-            <w:rPr>
-              <w:noProof/>
-            </w:rPr>
-            <w:fldChar w:fldCharType="begin"/>
-          </w:r>
-          <w:r>
-            <w:rPr>
-              <w:noProof/>
-            </w:rPr>
-            <w:instrText xml:space="preserve"> PAGEREF _Toc481250629 \h </w:instrText>
-          </w:r>
-          <w:r>
-            <w:rPr>
-              <w:noProof/>
-            </w:rPr>
-          </w:r>
-          <w:r>
-            <w:rPr>
-              <w:noProof/>
-            </w:rPr>
-            <w:fldChar w:fldCharType="separate"/>
-          </w:r>
-          <w:r>
-            <w:rPr>
-              <w:noProof/>
-            </w:rPr>
-            <w:t>8</w:t>
-          </w:r>
-          <w:r>
-            <w:rPr>
-              <w:noProof/>
-            </w:rPr>
-            <w:fldChar w:fldCharType="end"/>
-          </w:r>
-        </w:p>
-        <w:p>
-          <w:pPr>
-            <w:pStyle w:val="TOC2"/>
-            <w:tabs>
-              <w:tab w:val="right" w:leader="dot" w:pos="10070"/>
-            </w:tabs>
-            <w:rPr>
-              <w:rFonts w:eastAsiaTheme="minorEastAsia" w:cstheme="minorBidi"/>
-              <w:b w:val="0"/>
-              <w:bCs w:val="0"/>
-              <w:noProof/>
-              <w:color w:val="auto"/>
-              <w:sz w:val="24"/>
-              <w:szCs w:val="24"/>
-              <w:lang w:eastAsia="en-US"/>
-            </w:rPr>
-          </w:pPr>
-          <w:r>
-            <w:rPr>
-              <w:noProof/>
-            </w:rPr>
-            <w:t>FEATURES TO BE TESTED</w:t>
-          </w:r>
-          <w:r>
-            <w:rPr>
-              <w:noProof/>
-            </w:rPr>
-            <w:tab/>
-          </w:r>
-          <w:r>
-            <w:rPr>
-              <w:noProof/>
-            </w:rPr>
-            <w:fldChar w:fldCharType="begin"/>
-          </w:r>
-          <w:r>
-            <w:rPr>
-              <w:noProof/>
-            </w:rPr>
-            <w:instrText xml:space="preserve"> PAGEREF _Toc481250630 \h </w:instrText>
-          </w:r>
-          <w:r>
-            <w:rPr>
-              <w:noProof/>
-            </w:rPr>
-          </w:r>
-          <w:r>
-            <w:rPr>
-              <w:noProof/>
-            </w:rPr>
-            <w:fldChar w:fldCharType="separate"/>
-          </w:r>
-          <w:r>
-            <w:rPr>
-              <w:noProof/>
-            </w:rPr>
-            <w:t>9</w:t>
-          </w:r>
-          <w:r>
-            <w:rPr>
-              <w:noProof/>
-            </w:rPr>
-            <w:fldChar w:fldCharType="end"/>
-          </w:r>
-        </w:p>
-        <w:p>
-          <w:pPr>
-            <w:pStyle w:val="TOC2"/>
-            <w:tabs>
-              <w:tab w:val="right" w:leader="dot" w:pos="10070"/>
-            </w:tabs>
-            <w:rPr>
-              <w:rFonts w:eastAsiaTheme="minorEastAsia" w:cstheme="minorBidi"/>
-              <w:b w:val="0"/>
-              <w:bCs w:val="0"/>
-              <w:noProof/>
-              <w:color w:val="auto"/>
-              <w:sz w:val="24"/>
-              <w:szCs w:val="24"/>
-              <w:lang w:eastAsia="en-US"/>
-            </w:rPr>
-          </w:pPr>
-          <w:r>
-            <w:rPr>
-              <w:noProof/>
-            </w:rPr>
-            <w:t>FEATURES NOT TO BE TESTED</w:t>
-          </w:r>
-          <w:r>
-            <w:rPr>
-              <w:noProof/>
-            </w:rPr>
-            <w:tab/>
-          </w:r>
-          <w:r>
-            <w:rPr>
-              <w:noProof/>
-            </w:rPr>
-            <w:fldChar w:fldCharType="begin"/>
-          </w:r>
-          <w:r>
-            <w:rPr>
-              <w:noProof/>
-            </w:rPr>
-            <w:instrText xml:space="preserve"> PAGEREF _Toc481250631 \h </w:instrText>
-          </w:r>
-          <w:r>
-            <w:rPr>
-              <w:noProof/>
-            </w:rPr>
-          </w:r>
-          <w:r>
-            <w:rPr>
-              <w:noProof/>
-            </w:rPr>
-            <w:fldChar w:fldCharType="separate"/>
-          </w:r>
-          <w:r>
-            <w:rPr>
-              <w:noProof/>
-            </w:rPr>
-            <w:t>10</w:t>
-          </w:r>
-          <w:r>
-            <w:rPr>
-              <w:noProof/>
-            </w:rPr>
-            <w:fldChar w:fldCharType="end"/>
-          </w:r>
-        </w:p>
-        <w:p>
-          <w:pPr>
-            <w:pStyle w:val="TOC2"/>
-            <w:tabs>
-              <w:tab w:val="right" w:leader="dot" w:pos="10070"/>
-            </w:tabs>
-            <w:rPr>
-              <w:rFonts w:eastAsiaTheme="minorEastAsia" w:cstheme="minorBidi"/>
-              <w:b w:val="0"/>
-              <w:bCs w:val="0"/>
-              <w:noProof/>
-              <w:color w:val="auto"/>
-              <w:sz w:val="24"/>
-              <w:szCs w:val="24"/>
-              <w:lang w:eastAsia="en-US"/>
-            </w:rPr>
-          </w:pPr>
-          <w:r>
-            <w:rPr>
-              <w:noProof/>
-            </w:rPr>
-            <w:t>RESOURCES/ROLES &amp; RESPONSIBILITIES</w:t>
-          </w:r>
-          <w:r>
-            <w:rPr>
-              <w:noProof/>
-            </w:rPr>
-            <w:tab/>
-          </w:r>
-          <w:r>
-            <w:rPr>
-              <w:noProof/>
-            </w:rPr>
-            <w:fldChar w:fldCharType="begin"/>
-          </w:r>
-          <w:r>
-            <w:rPr>
-              <w:noProof/>
-            </w:rPr>
-            <w:instrText xml:space="preserve"> PAGEREF _Toc481250632 \h </w:instrText>
-          </w:r>
-          <w:r>
-            <w:rPr>
-              <w:noProof/>
-            </w:rPr>
-          </w:r>
-          <w:r>
-            <w:rPr>
-              <w:noProof/>
-            </w:rPr>
-            <w:fldChar w:fldCharType="separate"/>
-          </w:r>
-          <w:r>
-            <w:rPr>
-              <w:noProof/>
-            </w:rPr>
-            <w:t>11</w:t>
-          </w:r>
-          <w:r>
-            <w:rPr>
-              <w:noProof/>
-            </w:rPr>
-            <w:fldChar w:fldCharType="end"/>
-          </w:r>
-        </w:p>
-        <w:p>
-          <w:pPr>
-            <w:pStyle w:val="TOC2"/>
-            <w:tabs>
-              <w:tab w:val="right" w:leader="dot" w:pos="10070"/>
-            </w:tabs>
-            <w:rPr>
-              <w:rFonts w:eastAsiaTheme="minorEastAsia" w:cstheme="minorBidi"/>
-              <w:b w:val="0"/>
-              <w:bCs w:val="0"/>
-              <w:noProof/>
-              <w:color w:val="auto"/>
-              <w:sz w:val="24"/>
-              <w:szCs w:val="24"/>
-              <w:lang w:eastAsia="en-US"/>
-            </w:rPr>
-          </w:pPr>
-          <w:r>
-            <w:rPr>
-              <w:noProof/>
-            </w:rPr>
-            <w:t>SCHEDULES</w:t>
-          </w:r>
-          <w:r>
-            <w:rPr>
-              <w:noProof/>
-            </w:rPr>
-            <w:tab/>
-          </w:r>
-          <w:r>
-            <w:rPr>
-              <w:noProof/>
-            </w:rPr>
-            <w:fldChar w:fldCharType="begin"/>
-          </w:r>
-          <w:r>
-            <w:rPr>
-              <w:noProof/>
-            </w:rPr>
-            <w:instrText xml:space="preserve"> PAGEREF _Toc481250633 \h </w:instrText>
-          </w:r>
-          <w:r>
-            <w:rPr>
-              <w:noProof/>
-            </w:rPr>
-          </w:r>
-          <w:r>
-            <w:rPr>
-              <w:noProof/>
-            </w:rPr>
-            <w:fldChar w:fldCharType="separate"/>
-          </w:r>
-          <w:r>
-            <w:rPr>
-              <w:noProof/>
-            </w:rPr>
-            <w:t>12</w:t>
-          </w:r>
-          <w:r>
-            <w:rPr>
-              <w:noProof/>
-            </w:rPr>
-            <w:fldChar w:fldCharType="end"/>
-          </w:r>
-        </w:p>
-        <w:p>
-          <w:pPr>
-            <w:pStyle w:val="TOC3"/>
-            <w:tabs>
-              <w:tab w:val="right" w:leader="dot" w:pos="10070"/>
-            </w:tabs>
-            <w:rPr>
-              <w:rFonts w:eastAsiaTheme="minorEastAsia" w:cstheme="minorBidi"/>
-              <w:noProof/>
-              <w:color w:val="auto"/>
-              <w:sz w:val="24"/>
-              <w:szCs w:val="24"/>
-              <w:lang w:eastAsia="en-US"/>
-            </w:rPr>
-          </w:pPr>
-          <w:r>
-            <w:rPr>
-              <w:noProof/>
-            </w:rPr>
-            <w:t>Major Deliverables</w:t>
-          </w:r>
-          <w:r>
-            <w:rPr>
-              <w:noProof/>
-            </w:rPr>
-            <w:tab/>
-          </w:r>
-          <w:r>
-            <w:rPr>
-              <w:noProof/>
-            </w:rPr>
-            <w:fldChar w:fldCharType="begin"/>
-          </w:r>
-          <w:r>
-            <w:rPr>
-              <w:noProof/>
-            </w:rPr>
-            <w:instrText xml:space="preserve"> PAGEREF _Toc481250634 \h </w:instrText>
-          </w:r>
-          <w:r>
-            <w:rPr>
-              <w:noProof/>
-            </w:rPr>
-          </w:r>
-          <w:r>
-            <w:rPr>
-              <w:noProof/>
-            </w:rPr>
-            <w:fldChar w:fldCharType="separate"/>
-          </w:r>
-          <w:r>
-            <w:rPr>
-              <w:noProof/>
-            </w:rPr>
-            <w:t>12</w:t>
-          </w:r>
-          <w:r>
-            <w:rPr>
-              <w:noProof/>
-            </w:rPr>
-            <w:fldChar w:fldCharType="end"/>
-          </w:r>
-        </w:p>
-        <w:p>
-          <w:pPr>
-            <w:pStyle w:val="TOC2"/>
-            <w:tabs>
-              <w:tab w:val="right" w:leader="dot" w:pos="10070"/>
-            </w:tabs>
-            <w:rPr>
-              <w:rFonts w:eastAsiaTheme="minorEastAsia" w:cstheme="minorBidi"/>
-              <w:b w:val="0"/>
-              <w:bCs w:val="0"/>
-              <w:noProof/>
-              <w:color w:val="auto"/>
-              <w:sz w:val="24"/>
-              <w:szCs w:val="24"/>
-              <w:lang w:eastAsia="en-US"/>
-            </w:rPr>
-          </w:pPr>
-          <w:r>
-            <w:rPr>
-              <w:noProof/>
-            </w:rPr>
-            <w:t>DEPENDENCIES</w:t>
-          </w:r>
-          <w:r>
-            <w:rPr>
-              <w:noProof/>
-            </w:rPr>
-            <w:tab/>
-          </w:r>
-          <w:r>
-            <w:rPr>
-              <w:noProof/>
-            </w:rPr>
-            <w:fldChar w:fldCharType="begin"/>
-          </w:r>
-          <w:r>
-            <w:rPr>
-              <w:noProof/>
-            </w:rPr>
-            <w:instrText xml:space="preserve"> PAGEREF _Toc481250635 \h </w:instrText>
-          </w:r>
-          <w:r>
-            <w:rPr>
-              <w:noProof/>
-            </w:rPr>
-          </w:r>
-          <w:r>
-            <w:rPr>
-              <w:noProof/>
-            </w:rPr>
-            <w:fldChar w:fldCharType="separate"/>
-          </w:r>
-          <w:r>
-            <w:rPr>
-              <w:noProof/>
-            </w:rPr>
-            <w:t>13</w:t>
-          </w:r>
-          <w:r>
-            <w:rPr>
-              <w:noProof/>
-            </w:rPr>
-            <w:fldChar w:fldCharType="end"/>
-          </w:r>
-        </w:p>
-        <w:p>
-          <w:pPr>
-            <w:pStyle w:val="TOC2"/>
-            <w:tabs>
-              <w:tab w:val="right" w:leader="dot" w:pos="10070"/>
-            </w:tabs>
-            <w:rPr>
-              <w:rFonts w:eastAsiaTheme="minorEastAsia" w:cstheme="minorBidi"/>
-              <w:b w:val="0"/>
-              <w:bCs w:val="0"/>
-              <w:noProof/>
-              <w:color w:val="auto"/>
-              <w:sz w:val="24"/>
-              <w:szCs w:val="24"/>
-              <w:lang w:eastAsia="en-US"/>
-            </w:rPr>
-          </w:pPr>
-          <w:r>
-            <w:rPr>
-              <w:noProof/>
-            </w:rPr>
-            <w:t>RISKS/ASSUMPTIONS</w:t>
-          </w:r>
-          <w:r>
-            <w:rPr>
-              <w:noProof/>
-            </w:rPr>
-            <w:tab/>
-          </w:r>
-          <w:r>
-            <w:rPr>
-              <w:noProof/>
-            </w:rPr>
-            <w:fldChar w:fldCharType="begin"/>
-          </w:r>
-          <w:r>
-            <w:rPr>
-              <w:noProof/>
-            </w:rPr>
-            <w:instrText xml:space="preserve"> PAGEREF _Toc481250636 \h </w:instrText>
-          </w:r>
-          <w:r>
-            <w:rPr>
-              <w:noProof/>
-            </w:rPr>
-          </w:r>
-          <w:r>
-            <w:rPr>
-              <w:noProof/>
-            </w:rPr>
-            <w:fldChar w:fldCharType="separate"/>
-          </w:r>
-          <w:r>
-            <w:rPr>
-              <w:noProof/>
-            </w:rPr>
-            <w:t>14</w:t>
-          </w:r>
-          <w:r>
-            <w:rPr>
-              <w:noProof/>
-            </w:rPr>
-            <w:fldChar w:fldCharType="end"/>
-          </w:r>
-        </w:p>
-        <w:p>
-          <w:pPr>
-            <w:pStyle w:val="TOC2"/>
-            <w:tabs>
-              <w:tab w:val="right" w:leader="dot" w:pos="10070"/>
-            </w:tabs>
-            <w:rPr>
-              <w:rFonts w:eastAsiaTheme="minorEastAsia" w:cstheme="minorBidi"/>
-              <w:b w:val="0"/>
-              <w:bCs w:val="0"/>
-              <w:noProof/>
-              <w:color w:val="auto"/>
-              <w:sz w:val="24"/>
-              <w:szCs w:val="24"/>
-              <w:lang w:eastAsia="en-US"/>
-            </w:rPr>
-          </w:pPr>
-          <w:r>
-            <w:rPr>
-              <w:noProof/>
-            </w:rPr>
-            <w:t>TOOLS</w:t>
-          </w:r>
-          <w:r>
-            <w:rPr>
-              <w:noProof/>
-            </w:rPr>
-            <w:tab/>
-          </w:r>
-          <w:r>
-            <w:rPr>
-              <w:noProof/>
-            </w:rPr>
-            <w:fldChar w:fldCharType="begin"/>
-          </w:r>
-          <w:r>
-            <w:rPr>
-              <w:noProof/>
-            </w:rPr>
-            <w:instrText xml:space="preserve"> PAGEREF _Toc481250637 \h </w:instrText>
-          </w:r>
-          <w:r>
-            <w:rPr>
-              <w:noProof/>
-            </w:rPr>
-          </w:r>
-          <w:r>
-            <w:rPr>
-              <w:noProof/>
-            </w:rPr>
-            <w:fldChar w:fldCharType="separate"/>
-          </w:r>
-          <w:r>
-            <w:rPr>
-              <w:noProof/>
-            </w:rPr>
-            <w:t>15</w:t>
           </w:r>
           <w:r>
             <w:rPr>
@@ -1752,106 +1045,102 @@
       <w:pPr>
         <w:pStyle w:val="Heading2"/>
       </w:pPr>
-      <w:bookmarkStart w:id="6" w:name="_Toc184632742"/>
-      <w:bookmarkStart w:id="7" w:name="_Toc481250613"/>
+      <w:bookmarkStart w:id="5" w:name="_Toc184632742"/>
+      <w:bookmarkStart w:id="6" w:name="_Toc481252625"/>
       <w:r>
         <w:lastRenderedPageBreak/>
         <w:t>Introduction</w:t>
       </w:r>
+      <w:bookmarkEnd w:id="5"/>
       <w:bookmarkEnd w:id="6"/>
+    </w:p>
+    <w:p>
+      <w:pPr>
+        <w:pStyle w:val="Heading3"/>
+      </w:pPr>
+      <w:bookmarkStart w:id="7" w:name="_Toc456598587"/>
+      <w:bookmarkStart w:id="8" w:name="_Toc456600918"/>
+      <w:bookmarkStart w:id="9" w:name="_Toc494193640"/>
+      <w:bookmarkStart w:id="10" w:name="_Toc184632743"/>
+      <w:bookmarkStart w:id="11" w:name="_Toc481252626"/>
+      <w:r>
+        <w:t>P</w:t>
+      </w:r>
       <w:bookmarkEnd w:id="7"/>
-    </w:p>
-    <w:p>
-      <w:pPr>
-        <w:pStyle w:val="Heading3"/>
-      </w:pPr>
-      <w:bookmarkStart w:id="8" w:name="_Toc456598587"/>
-      <w:bookmarkStart w:id="9" w:name="_Toc456600918"/>
-      <w:bookmarkStart w:id="10" w:name="_Toc494193640"/>
-      <w:bookmarkStart w:id="11" w:name="_Toc184632743"/>
-      <w:bookmarkStart w:id="12" w:name="_Toc481250614"/>
-      <w:r>
-        <w:t>P</w:t>
-      </w:r>
       <w:bookmarkEnd w:id="8"/>
       <w:bookmarkEnd w:id="9"/>
+      <w:r>
+        <w:t>urpose of This Document</w:t>
+      </w:r>
       <w:bookmarkEnd w:id="10"/>
-      <w:r>
-        <w:t>urpose of This Document</w:t>
-      </w:r>
       <w:bookmarkEnd w:id="11"/>
+    </w:p>
+    <w:p>
+      <w:pPr>
+        <w:rPr>
+          <w:iCs/>
+        </w:rPr>
+      </w:pPr>
+      <w:r>
+        <w:t xml:space="preserve">The </w:t>
+      </w:r>
+      <w:r>
+        <w:fldChar w:fldCharType="begin"/>
+      </w:r>
+      <w:r>
+        <w:instrText xml:space="preserve"> DOCPROPERTY  Title  \* MERGEFORMAT </w:instrText>
+      </w:r>
+      <w:r>
+        <w:fldChar w:fldCharType="end"/>
+      </w:r>
+      <w:r>
+        <w:t xml:space="preserve">purpose of this document is to outline the objectives and strategy for testing </w:t>
+      </w:r>
+      <w:proofErr w:type="spellStart"/>
+      <w:r>
+        <w:t>Minecruft</w:t>
+      </w:r>
+      <w:proofErr w:type="spellEnd"/>
+      <w:r>
+        <w:t>.</w:t>
+      </w:r>
+    </w:p>
+    <w:p>
+      <w:pPr>
+        <w:pStyle w:val="Heading3"/>
+        <w:rPr>
+          <w:rFonts w:cs="Arial Unicode MS"/>
+        </w:rPr>
+      </w:pPr>
+      <w:bookmarkStart w:id="12" w:name="_Toc481252627"/>
+      <w:r>
+        <w:t>Objectives</w:t>
+      </w:r>
       <w:bookmarkEnd w:id="12"/>
-    </w:p>
-    <w:p>
-      <w:r>
-        <w:t xml:space="preserve">[Provide the purpose of the </w:t>
-      </w:r>
-      <w:r>
-        <w:rPr>
-          <w:color w:val="auto"/>
-        </w:rPr>
-        <w:fldChar w:fldCharType="begin"/>
-      </w:r>
-      <w:r>
-        <w:rPr>
-          <w:color w:val="auto"/>
-        </w:rPr>
-        <w:instrText xml:space="preserve"> DOCPROPERTY  Title  \* MERGEFORMAT </w:instrText>
-      </w:r>
-      <w:r>
-        <w:rPr>
-          <w:color w:val="auto"/>
-        </w:rPr>
-        <w:fldChar w:fldCharType="end"/>
-      </w:r>
-      <w:r>
-        <w:t xml:space="preserve"> Document. This document should be tailored to fit a </w:t>
-      </w:r>
-      <w:proofErr w:type="gramStart"/>
-      <w:r>
-        <w:t>particular project’s</w:t>
-      </w:r>
-      <w:proofErr w:type="gramEnd"/>
-      <w:r>
-        <w:t xml:space="preserve"> needs.]</w:t>
-      </w:r>
-    </w:p>
-    <w:p>
-      <w:pPr>
-        <w:rPr>
-          <w:iCs/>
-        </w:rPr>
-      </w:pPr>
-      <w:r>
-        <w:t xml:space="preserve">The </w:t>
-      </w:r>
-      <w:r>
-        <w:fldChar w:fldCharType="begin"/>
-      </w:r>
-      <w:r>
-        <w:instrText xml:space="preserve"> DOCPROPERTY  Title  \* MERGEFORMAT </w:instrText>
-      </w:r>
-      <w:r>
-        <w:fldChar w:fldCharType="end"/>
-      </w:r>
-      <w:r>
-        <w:t xml:space="preserve"> document documents the functional requirements of the </w:t>
-      </w:r>
-      <w:r>
-        <w:rPr>
-          <w:i/>
-          <w:color w:val="0000FF"/>
-        </w:rPr>
-        <w:t>&lt;test case title&gt;</w:t>
-      </w:r>
-      <w:r>
-        <w:t xml:space="preserve"> test case. The intended audience is </w:t>
-      </w:r>
-      <w:r>
-        <w:rPr>
-          <w:iCs/>
-        </w:rPr>
-        <w:t>the project manager, project team, and testing team. Some portions of this document may on occasion be shared with the client/user and other stakeholder whose input/approval into the testing process is needed.</w:t>
+      <w:r>
+        <w:t xml:space="preserve"> </w:t>
+      </w:r>
+    </w:p>
+    <w:p>
+      <w:r>
+        <w:rPr>
+          <w:highlight w:val="yellow"/>
+        </w:rPr>
+        <w:t xml:space="preserve">Describe the objectives supported by the Master Test Plan, </w:t>
+      </w:r>
+      <w:proofErr w:type="spellStart"/>
+      <w:r>
+        <w:rPr>
+          <w:highlight w:val="yellow"/>
+        </w:rPr>
+        <w:t>eg</w:t>
+      </w:r>
+      <w:proofErr w:type="spellEnd"/>
+      <w:r>
+        <w:rPr>
+          <w:highlight w:val="yellow"/>
+        </w:rPr>
+        <w:t>., defining tasks and responsibilities, vehicle for communication, document to be used as a service level agreement, etc.</w:t>
       </w:r>
     </w:p>
     <w:p>
@@ -1861,9 +1150,9 @@
           <w:rFonts w:cs="Arial Unicode MS"/>
         </w:rPr>
       </w:pPr>
-      <w:bookmarkStart w:id="13" w:name="_Toc481250615"/>
-      <w:r>
-        <w:t>Objectives</w:t>
+      <w:bookmarkStart w:id="13" w:name="_Toc481252628"/>
+      <w:r>
+        <w:t>Tasks</w:t>
       </w:r>
       <w:bookmarkEnd w:id="13"/>
       <w:r>
@@ -1872,15 +1161,10 @@
     </w:p>
     <w:p>
       <w:r>
-        <w:t xml:space="preserve">Describe the objectives supported by the Master Test Plan, </w:t>
-      </w:r>
-      <w:proofErr w:type="spellStart"/>
-      <w:r>
-        <w:t>eg</w:t>
-      </w:r>
-      <w:proofErr w:type="spellEnd"/>
-      <w:r>
-        <w:t>., defining tasks and responsibilities, vehicle for communication, document to be used as a service level agreement, etc.</w:t>
+        <w:rPr>
+          <w:highlight w:val="yellow"/>
+        </w:rPr>
+        <w:t>List all tasks identified by this Test Plan, i.e., testing, post-testing, problem reporting, etc.</w:t>
       </w:r>
     </w:p>
     <w:p>
@@ -1890,52 +1174,34 @@
           <w:rFonts w:cs="Arial Unicode MS"/>
         </w:rPr>
       </w:pPr>
-      <w:bookmarkStart w:id="14" w:name="_Toc481250616"/>
-      <w:r>
-        <w:t>Tasks</w:t>
+      <w:bookmarkStart w:id="14" w:name="_Toc481252629"/>
+      <w:r>
+        <w:t>Scope</w:t>
       </w:r>
       <w:bookmarkEnd w:id="14"/>
-      <w:r>
-        <w:t xml:space="preserve"> </w:t>
-      </w:r>
-    </w:p>
-    <w:p>
-      <w:r>
-        <w:t>List all tasks identified by this Test Plan, i.e., testing, post-testing, problem reporting, etc.</w:t>
-      </w:r>
-    </w:p>
-    <w:p>
-      <w:pPr>
-        <w:pStyle w:val="Heading3"/>
+    </w:p>
+    <w:p>
+      <w:pPr>
+        <w:pStyle w:val="Heading4"/>
         <w:rPr>
           <w:rFonts w:cs="Arial Unicode MS"/>
         </w:rPr>
       </w:pPr>
-      <w:bookmarkStart w:id="15" w:name="_Toc481250617"/>
-      <w:r>
-        <w:t>Scope</w:t>
-      </w:r>
-      <w:bookmarkEnd w:id="15"/>
+      <w:r>
+        <w:t>General</w:t>
+      </w:r>
+    </w:p>
+    <w:p>
+      <w:r>
+        <w:rPr>
+          <w:highlight w:val="yellow"/>
+        </w:rPr>
+        <w:t>This section describes what is being tested, such as all the functions of a specific product, its existing interfaces, integration of all functions.</w:t>
+      </w:r>
     </w:p>
     <w:p>
       <w:pPr>
         <w:pStyle w:val="Heading4"/>
-        <w:rPr>
-          <w:rFonts w:cs="Arial Unicode MS"/>
-        </w:rPr>
-      </w:pPr>
-      <w:r>
-        <w:t>General</w:t>
-      </w:r>
-    </w:p>
-    <w:p>
-      <w:r>
-        <w:t>This section describes what is being tested, such as all the functions of a specific product, its existing interfaces, integration of all functions.</w:t>
-      </w:r>
-    </w:p>
-    <w:p>
-      <w:pPr>
-        <w:pStyle w:val="Heading4"/>
       </w:pPr>
       <w:r>
         <w:t>Tactics</w:t>
@@ -1943,434 +1209,11 @@
     </w:p>
     <w:p>
       <w:r>
+        <w:rPr>
+          <w:highlight w:val="yellow"/>
+        </w:rPr>
         <w:t>List here how you will accomplish the items that you have listed in the "Scope" section. For example, if you have mentioned that you will be testing the existing interfaces, what would be the procedures you would follow to notify the key people to represent their respective areas, as well as allotting time in their schedule for assisting you in accomplishing your activity?</w:t>
       </w:r>
-    </w:p>
-    <w:p>
-      <w:pPr>
-        <w:pStyle w:val="BodyText"/>
-        <w:spacing w:before="0" w:after="0"/>
-        <w:rPr>
-          <w:rFonts w:asciiTheme="minorHAnsi" w:hAnsiTheme="minorHAnsi" w:cs="Arial"/>
-          <w:iCs/>
-        </w:rPr>
-      </w:pPr>
-    </w:p>
-    <w:p>
-      <w:pPr>
-        <w:pStyle w:val="BodyText"/>
-        <w:spacing w:before="0" w:after="0"/>
-        <w:rPr>
-          <w:rFonts w:asciiTheme="minorHAnsi" w:hAnsiTheme="minorHAnsi" w:cs="Arial"/>
-          <w:iCs/>
-        </w:rPr>
-      </w:pPr>
-    </w:p>
-    <w:p>
-      <w:pPr>
-        <w:pStyle w:val="Heading2"/>
-      </w:pPr>
-      <w:bookmarkStart w:id="16" w:name="_Toc481250618"/>
-      <w:r>
-        <w:lastRenderedPageBreak/>
-        <w:t>TESTING STRATEGY</w:t>
-      </w:r>
-      <w:bookmarkEnd w:id="16"/>
-    </w:p>
-    <w:p>
-      <w:r>
-        <w:t>Describe the overall approach to testing. For each major group of features or feature combinations, specify the approach which will ensure that these feature groups are</w:t>
-      </w:r>
-      <w:r>
-        <w:rPr>
-          <w:iCs/>
-        </w:rPr>
-        <w:t xml:space="preserve"> </w:t>
-      </w:r>
-      <w:r>
-        <w:t>adequately tested. Specify the major activities, techniques, and tools which are used to test the designated groups of features.</w:t>
-      </w:r>
-    </w:p>
-    <w:p>
-      <w:r>
-        <w:t>The approach should be described in sufficient detail to permit identification of the major testing tasks and estimation of the time required to do each one.</w:t>
-      </w:r>
-    </w:p>
-    <w:p>
-      <w:pPr>
-        <w:pStyle w:val="Heading3"/>
-      </w:pPr>
-      <w:bookmarkStart w:id="17" w:name="_Toc481250619"/>
-      <w:r>
-        <w:t>Unit Testing</w:t>
-      </w:r>
-      <w:bookmarkEnd w:id="17"/>
-      <w:r>
-        <w:t xml:space="preserve"> </w:t>
-      </w:r>
-    </w:p>
-    <w:p>
-      <w:r>
-        <w:t>Definition:</w:t>
-      </w:r>
-      <w:r>
-        <w:rPr>
-          <w:iCs/>
-        </w:rPr>
-        <w:t xml:space="preserve"> </w:t>
-      </w:r>
-      <w:r>
-        <w:t>Specify the minimum degree of comprehensiveness desired. Identify the techniques which will be used to judge the comprehensiveness of the testing effort (for example, determining which statements have been executed at least once). Specify any additional completion criteria (for example, error frequency). The techniques to be used to trace requirements should be specified.</w:t>
-      </w:r>
-    </w:p>
-    <w:p>
-      <w:r>
-        <w:t>Participants:</w:t>
-      </w:r>
-      <w:r>
-        <w:rPr>
-          <w:iCs/>
-        </w:rPr>
-        <w:t xml:space="preserve"> </w:t>
-      </w:r>
-      <w:r>
-        <w:t>List the names of individuals/departments who would be responsible for Unit Testing.</w:t>
-      </w:r>
-    </w:p>
-    <w:p>
-      <w:pPr>
-        <w:rPr>
-          <w:iCs/>
-        </w:rPr>
-      </w:pPr>
-      <w:r>
-        <w:t>Methodology:</w:t>
-      </w:r>
-      <w:r>
-        <w:rPr>
-          <w:iCs/>
-        </w:rPr>
-        <w:t xml:space="preserve"> </w:t>
-      </w:r>
-      <w:r>
-        <w:t>Describe how unit testing will be conducted. Who will write the test scripts for the unit testing, what would be the sequence of events of Unit Testing and how will the testing activity take place?</w:t>
-      </w:r>
-    </w:p>
-    <w:p>
-      <w:pPr>
-        <w:pStyle w:val="Heading3"/>
-      </w:pPr>
-      <w:bookmarkStart w:id="18" w:name="_Toc481250620"/>
-      <w:r>
-        <w:t>System and Integration Testing</w:t>
-      </w:r>
-      <w:bookmarkEnd w:id="18"/>
-      <w:r>
-        <w:t xml:space="preserve"> </w:t>
-      </w:r>
-    </w:p>
-    <w:p>
-      <w:r>
-        <w:t>Definition:</w:t>
-      </w:r>
-      <w:r>
-        <w:rPr>
-          <w:iCs/>
-        </w:rPr>
-        <w:t xml:space="preserve"> </w:t>
-      </w:r>
-      <w:r>
-        <w:t>List what is your understanding of System and Integration Testing for your project.</w:t>
-      </w:r>
-    </w:p>
-    <w:p>
-      <w:r>
-        <w:t>Participants:</w:t>
-      </w:r>
-      <w:r>
-        <w:rPr>
-          <w:iCs/>
-        </w:rPr>
-        <w:t xml:space="preserve"> </w:t>
-      </w:r>
-      <w:r>
-        <w:t>Who will be conducting System and Integration Testing on your project? List the individuals that will be responsible for this activity.</w:t>
-      </w:r>
-    </w:p>
-    <w:p>
-      <w:r>
-        <w:t>Methodology:</w:t>
-      </w:r>
-      <w:r>
-        <w:rPr>
-          <w:iCs/>
-        </w:rPr>
-        <w:t xml:space="preserve"> </w:t>
-      </w:r>
-      <w:r>
-        <w:t>Describe how System &amp; Integration testing will be conducted. Who will write the test scripts for the unit testing, what would be sequence of events of System &amp; Integration Testing, and how will the testing activity take place?</w:t>
-      </w:r>
-    </w:p>
-    <w:p>
-      <w:pPr>
-        <w:pStyle w:val="BlockText"/>
-        <w:rPr>
-          <w:iCs w:val="0"/>
-        </w:rPr>
-      </w:pPr>
-    </w:p>
-    <w:p>
-      <w:pPr>
-        <w:pStyle w:val="Heading3"/>
-      </w:pPr>
-      <w:bookmarkStart w:id="19" w:name="_Toc481250621"/>
-      <w:r>
-        <w:lastRenderedPageBreak/>
-        <w:t>Performance and Stress Testing</w:t>
-      </w:r>
-      <w:bookmarkEnd w:id="19"/>
-      <w:r>
-        <w:t xml:space="preserve"> </w:t>
-      </w:r>
-    </w:p>
-    <w:p>
-      <w:r>
-        <w:t>Definition:</w:t>
-      </w:r>
-      <w:r>
-        <w:rPr>
-          <w:iCs/>
-        </w:rPr>
-        <w:t xml:space="preserve"> </w:t>
-      </w:r>
-      <w:r>
-        <w:t>List what is your understanding of Stress Testing for your project.</w:t>
-      </w:r>
-    </w:p>
-    <w:p>
-      <w:r>
-        <w:t>Participants:</w:t>
-      </w:r>
-      <w:r>
-        <w:rPr>
-          <w:iCs/>
-        </w:rPr>
-        <w:t xml:space="preserve"> </w:t>
-      </w:r>
-      <w:r>
-        <w:t>Who will be conducting Stress Testing on your project? List the individuals that will be responsible for this activity.</w:t>
-      </w:r>
-    </w:p>
-    <w:p>
-      <w:r>
-        <w:t>Methodology:</w:t>
-      </w:r>
-      <w:r>
-        <w:rPr>
-          <w:iCs/>
-        </w:rPr>
-        <w:t xml:space="preserve"> </w:t>
-      </w:r>
-      <w:r>
-        <w:t>Descr</w:t>
-      </w:r>
-      <w:r>
-        <w:t>i</w:t>
-      </w:r>
-      <w:r>
-        <w:t>be how Performance &amp; Stress testing will be conducted. Who will write the test scripts for the testing, what would be sequence of events of Performance &amp; Stress Testing, and how will the testing activity take place?</w:t>
-      </w:r>
-    </w:p>
-    <w:p>
-      <w:pPr>
-        <w:pStyle w:val="Heading3"/>
-      </w:pPr>
-      <w:bookmarkStart w:id="20" w:name="_Toc481250622"/>
-      <w:r>
-        <w:t>User Acceptance Testing</w:t>
-      </w:r>
-      <w:bookmarkEnd w:id="20"/>
-      <w:r>
-        <w:t xml:space="preserve"> </w:t>
-      </w:r>
-    </w:p>
-    <w:p>
-      <w:r>
-        <w:t>Definition:</w:t>
-      </w:r>
-      <w:r>
-        <w:rPr>
-          <w:iCs/>
-        </w:rPr>
-        <w:t xml:space="preserve"> </w:t>
-      </w:r>
-      <w:r>
-        <w:t>The purpose of acceptance test is to confirm that the system is ready for operational use. During acceptance test, end-users (customers) of the system compare the system to its initial requirements.</w:t>
-      </w:r>
-    </w:p>
-    <w:p>
-      <w:r>
-        <w:t>Participants:</w:t>
-      </w:r>
-      <w:r>
-        <w:rPr>
-          <w:iCs/>
-        </w:rPr>
-        <w:t xml:space="preserve"> </w:t>
-      </w:r>
-      <w:r>
-        <w:t>Who will be responsible for User Acceptance Testing? List the individuals' names and responsibility.</w:t>
-      </w:r>
-    </w:p>
-    <w:p>
-      <w:r>
-        <w:t>Methodology:</w:t>
-      </w:r>
-      <w:r>
-        <w:rPr>
-          <w:iCs/>
-        </w:rPr>
-        <w:t xml:space="preserve"> </w:t>
-      </w:r>
-      <w:r>
-        <w:t>Describe how the User Acceptance testing will be conducted. Who will write the test scripts for the testing, what would be sequence of events of User Acceptance Testing, and how will the testing activity take place?</w:t>
-      </w:r>
-    </w:p>
-    <w:p>
-      <w:pPr>
-        <w:pStyle w:val="Heading3"/>
-      </w:pPr>
-      <w:bookmarkStart w:id="21" w:name="_Toc481250623"/>
-      <w:r>
-        <w:t>Batch Testing</w:t>
-      </w:r>
-      <w:bookmarkEnd w:id="21"/>
-      <w:r>
-        <w:t xml:space="preserve"> </w:t>
-      </w:r>
-    </w:p>
-    <w:p>
-      <w:proofErr w:type="spellStart"/>
-      <w:r>
-        <w:t>ghffh</w:t>
-      </w:r>
-      <w:proofErr w:type="spellEnd"/>
-    </w:p>
-    <w:p>
-      <w:pPr>
-        <w:pStyle w:val="Heading3"/>
-      </w:pPr>
-      <w:bookmarkStart w:id="22" w:name="_Toc481250624"/>
-      <w:r>
-        <w:t>Automated Regression Testing</w:t>
-      </w:r>
-      <w:bookmarkEnd w:id="22"/>
-      <w:r>
-        <w:t xml:space="preserve"> </w:t>
-      </w:r>
-    </w:p>
-    <w:p>
-      <w:r>
-        <w:t>Definition:</w:t>
-      </w:r>
-      <w:r>
-        <w:rPr>
-          <w:iCs/>
-        </w:rPr>
-        <w:t xml:space="preserve"> </w:t>
-      </w:r>
-      <w:r>
-        <w:t>Regression testing is the selective retesting of a system or component to verify that modifications have not caused unintended effects and that the system or component still works as specified in the requirements.</w:t>
-      </w:r>
-    </w:p>
-    <w:p>
-      <w:r>
-        <w:t>Participants:</w:t>
-      </w:r>
-    </w:p>
-    <w:p>
-      <w:r>
-        <w:t>Methodology:</w:t>
-      </w:r>
-    </w:p>
-    <w:p>
-      <w:pPr>
-        <w:pStyle w:val="BlockText"/>
-        <w:rPr>
-          <w:iCs w:val="0"/>
-        </w:rPr>
-      </w:pPr>
-    </w:p>
-    <w:p>
-      <w:pPr>
-        <w:pStyle w:val="Heading3"/>
-      </w:pPr>
-      <w:bookmarkStart w:id="23" w:name="_Toc481250625"/>
-      <w:r>
-        <w:lastRenderedPageBreak/>
-        <w:t>Beta Testing</w:t>
-      </w:r>
-      <w:bookmarkEnd w:id="23"/>
-    </w:p>
-    <w:p>
-      <w:r>
-        <w:t>Participants:</w:t>
-      </w:r>
-    </w:p>
-    <w:p>
-      <w:r>
-        <w:t>Methodology:</w:t>
-      </w:r>
-    </w:p>
-    <w:p>
-      <w:pPr>
-        <w:rPr>
-          <w:iCs/>
-        </w:rPr>
-      </w:pPr>
-      <w:r>
-        <w:rPr>
-          <w:iCs/>
-        </w:rPr>
-        <w:br w:type="page"/>
-      </w:r>
-    </w:p>
-    <w:p>
-      <w:pPr>
-        <w:pStyle w:val="Heading2"/>
-      </w:pPr>
-      <w:bookmarkStart w:id="24" w:name="_Toc481250626"/>
-      <w:r>
-        <w:lastRenderedPageBreak/>
-        <w:t>TEST SCHEDULE</w:t>
-      </w:r>
-      <w:bookmarkEnd w:id="24"/>
-    </w:p>
-    <w:p>
-      <w:r>
-        <w:t>Include test milestones identified in the Software Project Schedule as well as all item transmittal events.</w:t>
-      </w:r>
-    </w:p>
-    <w:p>
-      <w:r>
-        <w:t>Define any additional test milestones needed. Estimate the time required to do each testing task. Specify the schedule for each testing task and test milestone. For each testing resource (that is, facilities, tools, and staff), specify its periods of use.</w:t>
-      </w:r>
-    </w:p>
-    <w:p>
-      <w:pPr>
-        <w:pStyle w:val="BlockText"/>
-        <w:rPr>
-          <w:iCs w:val="0"/>
-        </w:rPr>
-      </w:pPr>
-    </w:p>
-    <w:p>
-      <w:pPr>
-        <w:pStyle w:val="BlockText"/>
-        <w:rPr>
-          <w:iCs w:val="0"/>
-        </w:rPr>
-      </w:pPr>
     </w:p>
     <w:p>
       <w:pPr>
@@ -2390,49 +1233,208 @@
       <w:pPr>
         <w:pStyle w:val="Heading2"/>
       </w:pPr>
-      <w:bookmarkStart w:id="25" w:name="_Toc481250627"/>
+      <w:bookmarkStart w:id="15" w:name="_Toc481252630"/>
       <w:r>
         <w:lastRenderedPageBreak/>
-        <w:t>CONTROL PROCEDURES</w:t>
-      </w:r>
-      <w:bookmarkEnd w:id="25"/>
+        <w:t>Testing</w:t>
+      </w:r>
+      <w:r>
+        <w:t xml:space="preserve"> </w:t>
+      </w:r>
+      <w:r>
+        <w:t>Strategy</w:t>
+      </w:r>
+      <w:bookmarkEnd w:id="15"/>
+    </w:p>
+    <w:p>
+      <w:r>
+        <w:rPr>
+          <w:highlight w:val="yellow"/>
+        </w:rPr>
+        <w:t>Describe the overall approach to testing. For each major group of features or feature combinations, specify the approach which will ensure that these feature groups are</w:t>
+      </w:r>
+      <w:r>
+        <w:rPr>
+          <w:iCs/>
+          <w:highlight w:val="yellow"/>
+        </w:rPr>
+        <w:t xml:space="preserve"> </w:t>
+      </w:r>
+      <w:r>
+        <w:rPr>
+          <w:highlight w:val="yellow"/>
+        </w:rPr>
+        <w:t>adequately tested. Specify the major activities, techniques, and tools which are used to test the designated groups of features.</w:t>
+      </w:r>
+    </w:p>
+    <w:p>
+      <w:r>
+        <w:rPr>
+          <w:highlight w:val="yellow"/>
+        </w:rPr>
+        <w:t>The approach should be described in sufficient detail to permit identification of the major testing tasks and estimation of the time required to do each one.</w:t>
+      </w:r>
     </w:p>
     <w:p>
       <w:pPr>
         <w:pStyle w:val="Heading3"/>
       </w:pPr>
-      <w:bookmarkStart w:id="26" w:name="_Toc481250628"/>
-      <w:r>
-        <w:t>Problem Reporting</w:t>
-      </w:r>
-      <w:bookmarkEnd w:id="26"/>
-    </w:p>
-    <w:p>
-      <w:r>
-        <w:t xml:space="preserve">Document the procedures to follow when an incident is encountered during the testing process. If a standard form is going to be used, attach a blank copy as an "Appendix" to the Test Plan. In the </w:t>
-      </w:r>
-      <w:proofErr w:type="gramStart"/>
-      <w:r>
-        <w:t>event</w:t>
-      </w:r>
-      <w:proofErr w:type="gramEnd"/>
-      <w:r>
-        <w:t xml:space="preserve"> you are using an automated incident logging system, write those procedures in this section.</w:t>
+      <w:bookmarkStart w:id="16" w:name="_Toc481252631"/>
+      <w:r>
+        <w:t>Unit Testing</w:t>
+      </w:r>
+      <w:bookmarkEnd w:id="16"/>
+      <w:r>
+        <w:t xml:space="preserve"> </w:t>
+      </w:r>
+    </w:p>
+    <w:p>
+      <w:r>
+        <w:rPr>
+          <w:highlight w:val="yellow"/>
+        </w:rPr>
+        <w:t>Definition:</w:t>
+      </w:r>
+      <w:r>
+        <w:rPr>
+          <w:iCs/>
+          <w:highlight w:val="yellow"/>
+        </w:rPr>
+        <w:t xml:space="preserve"> </w:t>
+      </w:r>
+      <w:r>
+        <w:rPr>
+          <w:highlight w:val="yellow"/>
+        </w:rPr>
+        <w:t>Specify the minimum degree of comprehensiveness desired. Identify the techniques which will be used to judge the comprehensiveness of the testing effort (for example, determining which statements have been executed at least once). Specify any additional completion criteria (for example, error frequency). The techniques to be used to trace requirements should be specified.</w:t>
+      </w:r>
+    </w:p>
+    <w:p>
+      <w:r>
+        <w:t>The development team are responsible for writing unit test code for all code written. The Testing team may be required to advise on integra</w:t>
+      </w:r>
+      <w:r>
+        <w:t>ted unit tests, based on main functional areas.</w:t>
+      </w:r>
+    </w:p>
+    <w:p>
+      <w:r>
+        <w:t xml:space="preserve">Where possible, mocked unit tests will be written to minimize the time taken to run the full suite by removing database reads/writes and </w:t>
+      </w:r>
+      <w:r>
+        <w:t>unnecessary processing.</w:t>
+      </w:r>
+    </w:p>
+    <w:p>
+      <w:pPr>
+        <w:rPr>
+          <w:iCs/>
+        </w:rPr>
+      </w:pPr>
+      <w:r>
+        <w:rPr>
+          <w:highlight w:val="yellow"/>
+        </w:rPr>
+        <w:t>Methodology:</w:t>
+      </w:r>
+      <w:r>
+        <w:rPr>
+          <w:iCs/>
+          <w:highlight w:val="yellow"/>
+        </w:rPr>
+        <w:t xml:space="preserve"> </w:t>
+      </w:r>
+      <w:r>
+        <w:rPr>
+          <w:highlight w:val="yellow"/>
+        </w:rPr>
+        <w:t>Describe how unit testing will be conducted. Who will write the test scripts for the unit testing, what would be the sequence of events of Unit Testing and how will the testing activity take place?</w:t>
       </w:r>
     </w:p>
     <w:p>
       <w:pPr>
         <w:pStyle w:val="Heading3"/>
       </w:pPr>
-      <w:bookmarkStart w:id="27" w:name="_Toc481250629"/>
-      <w:r>
-        <w:t>Change Requests</w:t>
-      </w:r>
-      <w:bookmarkEnd w:id="27"/>
-    </w:p>
-    <w:p>
-      <w:r>
-        <w:t>Document the process of modifications to the software. Identify who will sign off on the changes and what would be the criteria for including the changes to the current product. If the changes will affect existing programs, these modules need to be identified.</w:t>
+      <w:bookmarkStart w:id="17" w:name="_Toc481252632"/>
+      <w:r>
+        <w:t>System and Integration Testing</w:t>
+      </w:r>
+      <w:bookmarkEnd w:id="17"/>
+      <w:r>
+        <w:t xml:space="preserve"> </w:t>
+      </w:r>
+    </w:p>
+    <w:p>
+      <w:pPr>
+        <w:rPr>
+          <w:highlight w:val="yellow"/>
+        </w:rPr>
+      </w:pPr>
+      <w:r>
+        <w:rPr>
+          <w:highlight w:val="yellow"/>
+        </w:rPr>
+        <w:t>Definition:</w:t>
+      </w:r>
+      <w:r>
+        <w:rPr>
+          <w:iCs/>
+          <w:highlight w:val="yellow"/>
+        </w:rPr>
+        <w:t xml:space="preserve"> </w:t>
+      </w:r>
+      <w:r>
+        <w:rPr>
+          <w:highlight w:val="yellow"/>
+        </w:rPr>
+        <w:t>List what is your understanding of System and Integration Testing for your project.</w:t>
+      </w:r>
+    </w:p>
+    <w:p>
+      <w:pPr>
+        <w:rPr>
+          <w:highlight w:val="yellow"/>
+        </w:rPr>
+      </w:pPr>
+      <w:r>
+        <w:rPr>
+          <w:highlight w:val="yellow"/>
+        </w:rPr>
+        <w:t>Participants:</w:t>
+      </w:r>
+      <w:r>
+        <w:rPr>
+          <w:iCs/>
+          <w:highlight w:val="yellow"/>
+        </w:rPr>
+        <w:t xml:space="preserve"> </w:t>
+      </w:r>
+      <w:r>
+        <w:rPr>
+          <w:highlight w:val="yellow"/>
+        </w:rPr>
+        <w:t>Who will be conducting System and Integration Testing on your project? List the individuals that will be responsible for this activity.</w:t>
+      </w:r>
+    </w:p>
+    <w:p>
+      <w:r>
+        <w:rPr>
+          <w:highlight w:val="yellow"/>
+        </w:rPr>
+        <w:t>Methodology:</w:t>
+      </w:r>
+      <w:r>
+        <w:rPr>
+          <w:iCs/>
+          <w:highlight w:val="yellow"/>
+        </w:rPr>
+        <w:t xml:space="preserve"> </w:t>
+      </w:r>
+      <w:r>
+        <w:rPr>
+          <w:highlight w:val="yellow"/>
+        </w:rPr>
+        <w:t>Describe how System &amp; Integration testing will be conducted. Who will write the test scripts for the unit testing, what would be sequence of events of System &amp; Integration Testing, and how will the testing activity take place?</w:t>
       </w:r>
     </w:p>
     <w:p>
@@ -2442,6 +1444,178 @@
           <w:iCs w:val="0"/>
         </w:rPr>
       </w:pPr>
+    </w:p>
+    <w:p>
+      <w:pPr>
+        <w:pStyle w:val="Heading3"/>
+      </w:pPr>
+      <w:bookmarkStart w:id="18" w:name="_Toc481252633"/>
+      <w:r>
+        <w:t>Performance and Stress Testing</w:t>
+      </w:r>
+      <w:bookmarkEnd w:id="18"/>
+      <w:r>
+        <w:t xml:space="preserve"> </w:t>
+      </w:r>
+    </w:p>
+    <w:p>
+      <w:pPr>
+        <w:rPr>
+          <w:highlight w:val="yellow"/>
+        </w:rPr>
+      </w:pPr>
+      <w:r>
+        <w:rPr>
+          <w:highlight w:val="yellow"/>
+        </w:rPr>
+        <w:t>Definition:</w:t>
+      </w:r>
+      <w:r>
+        <w:rPr>
+          <w:iCs/>
+          <w:highlight w:val="yellow"/>
+        </w:rPr>
+        <w:t xml:space="preserve"> </w:t>
+      </w:r>
+      <w:r>
+        <w:rPr>
+          <w:highlight w:val="yellow"/>
+        </w:rPr>
+        <w:t>List what is your understanding of Stress Testing for your project.</w:t>
+      </w:r>
+    </w:p>
+    <w:p>
+      <w:pPr>
+        <w:rPr>
+          <w:highlight w:val="yellow"/>
+        </w:rPr>
+      </w:pPr>
+      <w:r>
+        <w:rPr>
+          <w:highlight w:val="yellow"/>
+        </w:rPr>
+        <w:t>Participants:</w:t>
+      </w:r>
+      <w:r>
+        <w:rPr>
+          <w:iCs/>
+          <w:highlight w:val="yellow"/>
+        </w:rPr>
+        <w:t xml:space="preserve"> </w:t>
+      </w:r>
+      <w:r>
+        <w:rPr>
+          <w:highlight w:val="yellow"/>
+        </w:rPr>
+        <w:t>Who will be conducting Stress Testing on your project? List the individuals that will be responsible for this activity.</w:t>
+      </w:r>
+    </w:p>
+    <w:p>
+      <w:r>
+        <w:rPr>
+          <w:highlight w:val="yellow"/>
+        </w:rPr>
+        <w:t>Methodology:</w:t>
+      </w:r>
+      <w:r>
+        <w:rPr>
+          <w:iCs/>
+          <w:highlight w:val="yellow"/>
+        </w:rPr>
+        <w:t xml:space="preserve"> </w:t>
+      </w:r>
+      <w:r>
+        <w:rPr>
+          <w:highlight w:val="yellow"/>
+        </w:rPr>
+        <w:t>Describe how Performance &amp; Stress testing will be conducted. Who will write the test scripts for the testing, what would be sequence of events of Performance &amp; Stress Testing, and how will the testing activity take place?</w:t>
+      </w:r>
+    </w:p>
+    <w:p>
+      <w:pPr>
+        <w:pStyle w:val="Heading3"/>
+      </w:pPr>
+      <w:bookmarkStart w:id="19" w:name="_Toc481252634"/>
+      <w:r>
+        <w:t>User Acceptance Testing</w:t>
+      </w:r>
+      <w:bookmarkEnd w:id="19"/>
+      <w:r>
+        <w:t xml:space="preserve"> </w:t>
+      </w:r>
+    </w:p>
+    <w:p>
+      <w:pPr>
+        <w:rPr>
+          <w:highlight w:val="yellow"/>
+        </w:rPr>
+      </w:pPr>
+      <w:r>
+        <w:rPr>
+          <w:highlight w:val="yellow"/>
+        </w:rPr>
+        <w:t>Definition:</w:t>
+      </w:r>
+      <w:r>
+        <w:rPr>
+          <w:iCs/>
+          <w:highlight w:val="yellow"/>
+        </w:rPr>
+        <w:t xml:space="preserve"> </w:t>
+      </w:r>
+      <w:r>
+        <w:rPr>
+          <w:highlight w:val="yellow"/>
+        </w:rPr>
+        <w:t>The purpose of acceptance test is to confirm that the system is ready for operational use. During acceptance test, end-users (customers) of the system compare the system to its initial requirements.</w:t>
+      </w:r>
+    </w:p>
+    <w:p>
+      <w:pPr>
+        <w:rPr>
+          <w:highlight w:val="yellow"/>
+        </w:rPr>
+      </w:pPr>
+      <w:r>
+        <w:rPr>
+          <w:highlight w:val="yellow"/>
+        </w:rPr>
+        <w:t>Participants:</w:t>
+      </w:r>
+      <w:r>
+        <w:rPr>
+          <w:iCs/>
+          <w:highlight w:val="yellow"/>
+        </w:rPr>
+        <w:t xml:space="preserve"> </w:t>
+      </w:r>
+      <w:r>
+        <w:rPr>
+          <w:highlight w:val="yellow"/>
+        </w:rPr>
+        <w:t>Who will be responsible for User Acceptance Testing? List the individuals' names and responsibility.</w:t>
+      </w:r>
+    </w:p>
+    <w:p>
+      <w:r>
+        <w:rPr>
+          <w:highlight w:val="yellow"/>
+        </w:rPr>
+        <w:t>Methodology:</w:t>
+      </w:r>
+      <w:r>
+        <w:rPr>
+          <w:iCs/>
+          <w:highlight w:val="yellow"/>
+        </w:rPr>
+        <w:t xml:space="preserve"> </w:t>
+      </w:r>
+      <w:r>
+        <w:rPr>
+          <w:highlight w:val="yellow"/>
+        </w:rPr>
+        <w:t>Describe how the User Acceptance testing will be conducted. Who will write the test scripts for the testing, what would be sequence of events of User Acceptance Testing, and how will the testing activity take place?</w:t>
+      </w:r>
     </w:p>
     <w:p>
       <w:pPr>
@@ -2461,33 +1635,212 @@
       <w:pPr>
         <w:pStyle w:val="Heading2"/>
       </w:pPr>
-      <w:bookmarkStart w:id="28" w:name="_Toc481250630"/>
+      <w:bookmarkStart w:id="20" w:name="_Toc481252635"/>
       <w:r>
         <w:lastRenderedPageBreak/>
-        <w:t>FEATURES TO BE TESTED</w:t>
-      </w:r>
-      <w:bookmarkEnd w:id="28"/>
-    </w:p>
-    <w:p>
-      <w:r>
-        <w:t>Identify all software features and combinations of software features that will be tested.</w:t>
-      </w:r>
-    </w:p>
-    <w:p>
-      <w:pPr>
-        <w:pStyle w:val="BlockText"/>
-        <w:rPr>
-          <w:iCs w:val="0"/>
-        </w:rPr>
-      </w:pPr>
-    </w:p>
-    <w:p>
-      <w:pPr>
-        <w:pStyle w:val="BlockText"/>
-        <w:rPr>
-          <w:iCs w:val="0"/>
-        </w:rPr>
-      </w:pPr>
+        <w:t>Test</w:t>
+      </w:r>
+      <w:r>
+        <w:t xml:space="preserve"> </w:t>
+      </w:r>
+      <w:r>
+        <w:t>Schedule</w:t>
+      </w:r>
+      <w:bookmarkEnd w:id="20"/>
+    </w:p>
+    <w:p>
+      <w:pPr>
+        <w:rPr>
+          <w:highlight w:val="yellow"/>
+        </w:rPr>
+      </w:pPr>
+      <w:r>
+        <w:rPr>
+          <w:highlight w:val="yellow"/>
+        </w:rPr>
+        <w:t>Include test milestones identified in the Software Project Schedule as well as all item transmittal events.</w:t>
+      </w:r>
+    </w:p>
+    <w:p>
+      <w:r>
+        <w:rPr>
+          <w:highlight w:val="yellow"/>
+        </w:rPr>
+        <w:t>Define any additional test milestones needed. Estimate the time required to do each testing task. Specify the schedule for each testing task and test milestone. For each testing resource (that is, facilities, tools, and staff), specify its periods of use.</w:t>
+      </w:r>
+    </w:p>
+    <w:p>
+      <w:pPr>
+        <w:pStyle w:val="Heading3"/>
+      </w:pPr>
+      <w:bookmarkStart w:id="21" w:name="_Toc481252636"/>
+      <w:r>
+        <w:t>Major Deliverables</w:t>
+      </w:r>
+      <w:bookmarkEnd w:id="21"/>
+    </w:p>
+    <w:p>
+      <w:r>
+        <w:t>The following are the major testing related deliverables and their due dates. These may change depending on resource availability.</w:t>
+      </w:r>
+    </w:p>
+    <w:p>
+      <w:pPr>
+        <w:pStyle w:val="ListParagraph"/>
+        <w:numPr>
+          <w:ilvl w:val="0"/>
+          <w:numId w:val="10"/>
+        </w:numPr>
+        <w:rPr>
+          <w:highlight w:val="yellow"/>
+        </w:rPr>
+      </w:pPr>
+      <w:r>
+        <w:rPr>
+          <w:highlight w:val="yellow"/>
+        </w:rPr>
+        <w:t>Test Plan</w:t>
+      </w:r>
+    </w:p>
+    <w:p>
+      <w:pPr>
+        <w:pStyle w:val="ListParagraph"/>
+        <w:numPr>
+          <w:ilvl w:val="1"/>
+          <w:numId w:val="10"/>
+        </w:numPr>
+        <w:rPr>
+          <w:highlight w:val="yellow"/>
+        </w:rPr>
+      </w:pPr>
+      <w:r>
+        <w:rPr>
+          <w:highlight w:val="yellow"/>
+        </w:rPr>
+        <w:t xml:space="preserve">Due: Day 0 - </w:t>
+      </w:r>
+    </w:p>
+    <w:p>
+      <w:pPr>
+        <w:pStyle w:val="ListParagraph"/>
+        <w:numPr>
+          <w:ilvl w:val="0"/>
+          <w:numId w:val="10"/>
+        </w:numPr>
+      </w:pPr>
+      <w:r>
+        <w:t xml:space="preserve">Test Cases </w:t>
+      </w:r>
+    </w:p>
+    <w:p>
+      <w:pPr>
+        <w:pStyle w:val="ListParagraph"/>
+        <w:numPr>
+          <w:ilvl w:val="1"/>
+          <w:numId w:val="10"/>
+        </w:numPr>
+      </w:pPr>
+      <w:r>
+        <w:t>Work on test cases will commence simultaneously with the development effort. The test cases will be released as they are completed.</w:t>
+      </w:r>
+    </w:p>
+    <w:p>
+      <w:pPr>
+        <w:pStyle w:val="ListParagraph"/>
+        <w:numPr>
+          <w:ilvl w:val="0"/>
+          <w:numId w:val="10"/>
+        </w:numPr>
+      </w:pPr>
+      <w:r>
+        <w:t xml:space="preserve">Test Incident Reports </w:t>
+      </w:r>
+    </w:p>
+    <w:p>
+      <w:pPr>
+        <w:pStyle w:val="ListParagraph"/>
+        <w:numPr>
+          <w:ilvl w:val="1"/>
+          <w:numId w:val="10"/>
+        </w:numPr>
+      </w:pPr>
+      <w:r>
+        <w:t>When any defects are found while testing, bug tickets should be created for these immediately.</w:t>
+      </w:r>
+    </w:p>
+    <w:p>
+      <w:pPr>
+        <w:pStyle w:val="ListParagraph"/>
+        <w:numPr>
+          <w:ilvl w:val="1"/>
+          <w:numId w:val="10"/>
+        </w:numPr>
+      </w:pPr>
+      <w:r>
+        <w:t xml:space="preserve">Weekly reports of all discovered and resolved defects will be circulated to the project team </w:t>
+      </w:r>
+      <w:r>
+        <w:t>over</w:t>
+      </w:r>
+      <w:r>
+        <w:t xml:space="preserve"> the course of the project.</w:t>
+      </w:r>
+      <w:bookmarkStart w:id="22" w:name="_GoBack"/>
+      <w:bookmarkEnd w:id="22"/>
+    </w:p>
+    <w:p>
+      <w:pPr>
+        <w:pStyle w:val="ListParagraph"/>
+        <w:numPr>
+          <w:ilvl w:val="0"/>
+          <w:numId w:val="10"/>
+        </w:numPr>
+        <w:rPr>
+          <w:highlight w:val="yellow"/>
+        </w:rPr>
+      </w:pPr>
+      <w:r>
+        <w:rPr>
+          <w:highlight w:val="yellow"/>
+        </w:rPr>
+        <w:t xml:space="preserve">Test Summary Reports  </w:t>
+      </w:r>
+    </w:p>
+    <w:p>
+      <w:r>
+        <w:br w:type="page"/>
+      </w:r>
+    </w:p>
+    <w:p>
+      <w:pPr>
+        <w:pStyle w:val="Heading2"/>
+      </w:pPr>
+      <w:bookmarkStart w:id="23" w:name="_Toc481252637"/>
+      <w:r>
+        <w:lastRenderedPageBreak/>
+        <w:t>Resources</w:t>
+      </w:r>
+      <w:r>
+        <w:t>/</w:t>
+      </w:r>
+      <w:r>
+        <w:t>Roles</w:t>
+      </w:r>
+      <w:r>
+        <w:t xml:space="preserve"> &amp; </w:t>
+      </w:r>
+      <w:r>
+        <w:t>Responsibilities</w:t>
+      </w:r>
+      <w:bookmarkEnd w:id="23"/>
+    </w:p>
+    <w:p>
+      <w:r>
+        <w:rPr>
+          <w:highlight w:val="yellow"/>
+        </w:rPr>
+        <w:t>Specify the staff members who are involved in the test project and what their roles are going to be (for example, Mary Brown (User) compile Test Cases for Acceptance Testing). Identify groups responsible for managing, designing, preparing, executing, and resolving the test activities as well as related issues. Also identify groups responsible for providing the test environment. These groups may include developers, testers, operations staff, testing services, etc.</w:t>
+      </w:r>
     </w:p>
     <w:p>
       <w:pPr>
@@ -2499,7 +1852,17 @@
           <w:szCs w:val="26"/>
         </w:rPr>
       </w:pPr>
-      <w:r>
+    </w:p>
+    <w:p>
+      <w:pPr>
+        <w:rPr>
+          <w:highlight w:val="yellow"/>
+        </w:rPr>
+      </w:pPr>
+      <w:r>
+        <w:rPr>
+          <w:highlight w:val="yellow"/>
+        </w:rPr>
         <w:br w:type="page"/>
       </w:r>
     </w:p>
@@ -2507,286 +1870,142 @@
       <w:pPr>
         <w:pStyle w:val="Heading2"/>
       </w:pPr>
-      <w:bookmarkStart w:id="29" w:name="_Toc481250631"/>
+      <w:bookmarkStart w:id="24" w:name="_Toc481252638"/>
       <w:r>
         <w:lastRenderedPageBreak/>
-        <w:t>FEATURES NOT TO BE TESTED</w:t>
-      </w:r>
-      <w:bookmarkEnd w:id="29"/>
-    </w:p>
-    <w:p>
-      <w:r>
-        <w:t>Identify all features and significant combinations of features which will not be tested and the reasons.</w:t>
-      </w:r>
-    </w:p>
-    <w:p>
-      <w:pPr>
-        <w:pStyle w:val="BlockText"/>
-        <w:rPr>
-          <w:iCs w:val="0"/>
-        </w:rPr>
-      </w:pPr>
-    </w:p>
-    <w:p>
-      <w:pPr>
-        <w:pStyle w:val="BlockText"/>
-        <w:rPr>
-          <w:iCs w:val="0"/>
-        </w:rPr>
-      </w:pPr>
-      <w:r>
-        <w:rPr>
-          <w:iCs w:val="0"/>
-        </w:rPr>
+        <w:t>Risks</w:t>
+      </w:r>
+      <w:bookmarkEnd w:id="24"/>
+    </w:p>
+    <w:p>
+      <w:proofErr w:type="spellStart"/>
+      <w:r>
+        <w:t>Afgnjadfskmn</w:t>
+      </w:r>
+      <w:proofErr w:type="spellEnd"/>
+      <w:r>
         <w:t xml:space="preserve"> </w:t>
       </w:r>
-    </w:p>
-    <w:p>
-      <w:pPr>
-        <w:rPr>
-          <w:rFonts w:asciiTheme="majorHAnsi" w:eastAsiaTheme="majorEastAsia" w:hAnsiTheme="majorHAnsi" w:cstheme="majorBidi"/>
-          <w:b/>
-          <w:color w:val="E09B3B" w:themeColor="accent1"/>
-          <w:sz w:val="38"/>
-          <w:szCs w:val="26"/>
-        </w:rPr>
-      </w:pPr>
-      <w:r>
-        <w:br w:type="page"/>
-      </w:r>
-    </w:p>
-    <w:p>
-      <w:pPr>
-        <w:pStyle w:val="Heading2"/>
-      </w:pPr>
-      <w:bookmarkStart w:id="30" w:name="_Toc481250632"/>
-      <w:r>
-        <w:lastRenderedPageBreak/>
-        <w:t>RESOURCES/ROLES &amp; RESPONSIBILITIES</w:t>
-      </w:r>
-      <w:bookmarkEnd w:id="30"/>
-    </w:p>
-    <w:p>
-      <w:r>
-        <w:t>Specify the staff members who are involved in the test project and what their roles are going to be (for example, Mary Brown (User) compile Test Cases for Acceptance Testing). Identify groups responsible for managing, designing, preparing, executing, and resolving the test activities as well as related issues. Also identify groups responsible for providing the test environment. These groups may include developers, testers, operations staff, testing services, etc.</w:t>
-      </w:r>
-    </w:p>
-    <w:p>
-      <w:pPr>
-        <w:pStyle w:val="BlockText"/>
-        <w:rPr>
-          <w:iCs w:val="0"/>
-        </w:rPr>
-      </w:pPr>
-    </w:p>
-    <w:p>
-      <w:pPr>
-        <w:pStyle w:val="BlockText"/>
-        <w:rPr>
-          <w:iCs w:val="0"/>
-        </w:rPr>
-      </w:pPr>
-    </w:p>
-    <w:p>
-      <w:pPr>
-        <w:rPr>
-          <w:rFonts w:asciiTheme="majorHAnsi" w:eastAsiaTheme="majorEastAsia" w:hAnsiTheme="majorHAnsi" w:cstheme="majorBidi"/>
-          <w:b/>
-          <w:color w:val="E09B3B" w:themeColor="accent1"/>
-          <w:sz w:val="38"/>
-          <w:szCs w:val="26"/>
-        </w:rPr>
-      </w:pPr>
-      <w:r>
-        <w:br w:type="page"/>
-      </w:r>
-    </w:p>
-    <w:p>
-      <w:pPr>
-        <w:pStyle w:val="Heading2"/>
-      </w:pPr>
-      <w:bookmarkStart w:id="31" w:name="_Toc481250633"/>
-      <w:r>
-        <w:lastRenderedPageBreak/>
-        <w:t>SCHEDULES</w:t>
-      </w:r>
-      <w:bookmarkEnd w:id="31"/>
-    </w:p>
-    <w:p>
-      <w:pPr>
-        <w:pStyle w:val="Heading3"/>
-      </w:pPr>
-      <w:bookmarkStart w:id="32" w:name="_Toc481250634"/>
-      <w:r>
-        <w:t>Major Deliverables</w:t>
-      </w:r>
-      <w:bookmarkEnd w:id="32"/>
-    </w:p>
-    <w:p>
-      <w:r>
-        <w:t>Identify the deliverable documents. You can list the following documents:</w:t>
-      </w:r>
-    </w:p>
-    <w:p>
-      <w:r>
-        <w:t>-</w:t>
-      </w:r>
-      <w:r>
-        <w:tab/>
-        <w:t xml:space="preserve">Test Plan </w:t>
-      </w:r>
-    </w:p>
-    <w:p>
-      <w:r>
-        <w:t>-</w:t>
-      </w:r>
-      <w:r>
-        <w:tab/>
-        <w:t xml:space="preserve">Test Cases </w:t>
-      </w:r>
-    </w:p>
-    <w:p>
-      <w:r>
-        <w:t>-</w:t>
-      </w:r>
-      <w:r>
-        <w:tab/>
-        <w:t xml:space="preserve">Test Incident Reports </w:t>
-      </w:r>
-    </w:p>
-    <w:p>
-      <w:r>
-        <w:t>-</w:t>
-      </w:r>
-      <w:r>
-        <w:tab/>
-        <w:t xml:space="preserve">Test Summary Reports </w:t>
-      </w:r>
-      <w:r>
-        <w:br w:type="page"/>
-      </w:r>
-    </w:p>
-    <w:p>
-      <w:pPr>
-        <w:pStyle w:val="Heading2"/>
-      </w:pPr>
-      <w:bookmarkStart w:id="33" w:name="_Toc481250635"/>
-      <w:r>
-        <w:lastRenderedPageBreak/>
-        <w:t>DEPENDENCIES</w:t>
-      </w:r>
-      <w:bookmarkEnd w:id="33"/>
-    </w:p>
-    <w:p>
-      <w:r>
-        <w:t>Identify significant constraints on testing, such as test-item availability, testing-resource availability, and deadlines.</w:t>
-      </w:r>
-    </w:p>
-    <w:p>
-      <w:pPr>
-        <w:rPr>
-          <w:rFonts w:asciiTheme="majorHAnsi" w:eastAsiaTheme="majorEastAsia" w:hAnsiTheme="majorHAnsi" w:cstheme="majorBidi"/>
-          <w:b/>
-          <w:color w:val="E09B3B" w:themeColor="accent1"/>
-          <w:sz w:val="38"/>
-          <w:szCs w:val="26"/>
-        </w:rPr>
-      </w:pPr>
-      <w:r>
-        <w:br w:type="page"/>
-      </w:r>
-    </w:p>
-    <w:p>
-      <w:pPr>
-        <w:pStyle w:val="Heading2"/>
-      </w:pPr>
-      <w:bookmarkStart w:id="34" w:name="_Toc481250636"/>
-      <w:r>
-        <w:lastRenderedPageBreak/>
-        <w:t>RISKS/ASSUMPTIONS</w:t>
-      </w:r>
-      <w:bookmarkEnd w:id="34"/>
-    </w:p>
-    <w:p>
-      <w:r>
-        <w:t>Identify the high-risk assumptions of the test plan. Specify contingency plans for each (for example, delay in delivery of test items might require increased night shift scheduling to meet the delivery date).</w:t>
-      </w:r>
-    </w:p>
-    <w:p>
-      <w:pPr>
-        <w:pStyle w:val="BlockText"/>
-        <w:rPr>
-          <w:iCs w:val="0"/>
-        </w:rPr>
-      </w:pPr>
-    </w:p>
-    <w:p>
-      <w:pPr>
-        <w:pStyle w:val="BlockText"/>
-        <w:rPr>
-          <w:iCs w:val="0"/>
-        </w:rPr>
-      </w:pPr>
-    </w:p>
-    <w:p>
-      <w:pPr>
-        <w:rPr>
-          <w:rFonts w:asciiTheme="majorHAnsi" w:eastAsiaTheme="majorEastAsia" w:hAnsiTheme="majorHAnsi" w:cstheme="majorBidi"/>
-          <w:b/>
-          <w:color w:val="E09B3B" w:themeColor="accent1"/>
-          <w:sz w:val="38"/>
-          <w:szCs w:val="26"/>
-        </w:rPr>
-      </w:pPr>
-      <w:r>
-        <w:br w:type="page"/>
-      </w:r>
-    </w:p>
-    <w:p>
-      <w:pPr>
-        <w:pStyle w:val="Heading2"/>
-      </w:pPr>
-      <w:bookmarkStart w:id="35" w:name="_Toc481250637"/>
-      <w:r>
-        <w:lastRenderedPageBreak/>
-        <w:t>TOOLS</w:t>
-      </w:r>
-      <w:bookmarkEnd w:id="35"/>
-    </w:p>
-    <w:p>
-      <w:r>
-        <w:t>List the Automation tools you are going to use. List also the Bug tracking tool here.</w:t>
-      </w:r>
-    </w:p>
-    <w:p>
-      <w:pPr>
-        <w:pStyle w:val="BlockText"/>
-        <w:rPr>
-          <w:iCs w:val="0"/>
-        </w:rPr>
-      </w:pPr>
-    </w:p>
-    <w:p>
-      <w:pPr>
-        <w:pStyle w:val="BlockText"/>
-        <w:rPr>
-          <w:iCs w:val="0"/>
-        </w:rPr>
-      </w:pPr>
-      <w:r>
-        <w:rPr>
-          <w:iCs w:val="0"/>
-        </w:rPr>
+      <w:proofErr w:type="spellStart"/>
+      <w:r>
+        <w:t>sdaf</w:t>
+      </w:r>
+      <w:proofErr w:type="spellEnd"/>
+      <w:r>
         <w:t xml:space="preserve"> </w:t>
       </w:r>
-    </w:p>
-    <w:p>
-      <w:pPr>
-        <w:pStyle w:val="BlockText"/>
-        <w:rPr>
-          <w:iCs w:val="0"/>
-        </w:rPr>
-      </w:pPr>
+      <w:proofErr w:type="spellStart"/>
+      <w:r>
+        <w:t>sadf</w:t>
+      </w:r>
+      <w:proofErr w:type="spellEnd"/>
+      <w:r>
+        <w:t xml:space="preserve"> </w:t>
+      </w:r>
+      <w:proofErr w:type="spellStart"/>
+      <w:r>
+        <w:t>adsfsdoaf</w:t>
+      </w:r>
+      <w:proofErr w:type="spellEnd"/>
+      <w:r>
+        <w:t xml:space="preserve"> </w:t>
+      </w:r>
+      <w:proofErr w:type="spellStart"/>
+      <w:r>
+        <w:t>kasdkjfh</w:t>
+      </w:r>
+      <w:proofErr w:type="spellEnd"/>
+      <w:r>
+        <w:t xml:space="preserve"> </w:t>
+      </w:r>
+      <w:proofErr w:type="spellStart"/>
+      <w:r>
+        <w:t>nafajdsmfnsda</w:t>
+      </w:r>
+      <w:proofErr w:type="spellEnd"/>
+      <w:r>
+        <w:t xml:space="preserve">, </w:t>
+      </w:r>
+      <w:proofErr w:type="spellStart"/>
+      <w:r>
+        <w:t>mfsd</w:t>
+      </w:r>
+      <w:proofErr w:type="spellEnd"/>
+      <w:r>
+        <w:t xml:space="preserve"> </w:t>
+      </w:r>
+      <w:proofErr w:type="spellStart"/>
+      <w:r>
+        <w:t>sd</w:t>
+      </w:r>
+      <w:proofErr w:type="spellEnd"/>
+      <w:r>
+        <w:t xml:space="preserve"> </w:t>
+      </w:r>
+      <w:proofErr w:type="spellStart"/>
+      <w:r>
+        <w:t>fadsf</w:t>
+      </w:r>
+      <w:proofErr w:type="spellEnd"/>
+      <w:r>
+        <w:t xml:space="preserve"> as </w:t>
+      </w:r>
+      <w:proofErr w:type="spellStart"/>
+      <w:r>
+        <w:t>faf</w:t>
+      </w:r>
+      <w:proofErr w:type="spellEnd"/>
+      <w:r>
+        <w:t xml:space="preserve"> </w:t>
+      </w:r>
+      <w:proofErr w:type="spellStart"/>
+      <w:r>
+        <w:t>dsh</w:t>
+      </w:r>
+      <w:proofErr w:type="spellEnd"/>
+      <w:r>
+        <w:t xml:space="preserve"> </w:t>
+      </w:r>
+      <w:proofErr w:type="spellStart"/>
+      <w:r>
+        <w:t>fjhdkjdjfhsg</w:t>
+      </w:r>
+      <w:proofErr w:type="spellEnd"/>
+      <w:r>
+        <w:t xml:space="preserve"> </w:t>
+      </w:r>
+      <w:proofErr w:type="spellStart"/>
+      <w:r>
+        <w:t>dfg</w:t>
+      </w:r>
+      <w:proofErr w:type="spellEnd"/>
+      <w:r>
+        <w:t xml:space="preserve"> </w:t>
+      </w:r>
+      <w:proofErr w:type="spellStart"/>
+      <w:r>
+        <w:t>sgd</w:t>
+      </w:r>
+      <w:proofErr w:type="spellEnd"/>
+      <w:r>
+        <w:t xml:space="preserve"> </w:t>
+      </w:r>
+      <w:proofErr w:type="spellStart"/>
+      <w:r>
+        <w:t>fsgkdfm</w:t>
+      </w:r>
+      <w:proofErr w:type="spellEnd"/>
+      <w:r>
+        <w:t xml:space="preserve"> </w:t>
+      </w:r>
+      <w:proofErr w:type="spellStart"/>
+      <w:r>
+        <w:t>Gmds</w:t>
+      </w:r>
+      <w:proofErr w:type="spellEnd"/>
+      <w:r>
+        <w:t>.</w:t>
+      </w:r>
     </w:p>
     <w:sectPr>
       <w:footerReference w:type="default" r:id="rId8"/>
@@ -2854,7 +2073,7 @@
           <w:rPr>
             <w:noProof/>
           </w:rPr>
-          <w:t>2</w:t>
+          <w:t>6</w:t>
         </w:r>
         <w:r>
           <w:fldChar w:fldCharType="end"/>
@@ -3307,6 +2526,231 @@
     </w:lvl>
   </w:abstractNum>
   <w:abstractNum w:abstractNumId="5">
+    <w:nsid w:val="37656C12"/>
+    <w:multiLevelType w:val="hybridMultilevel"/>
+    <w:tmpl w:val="887EB162"/>
+    <w:lvl w:ilvl="0" w:tplc="04090001">
+      <w:start w:val="1"/>
+      <w:numFmt w:val="bullet"/>
+      <w:lvlText w:val=""/>
+      <w:lvlJc w:val="left"/>
+      <w:pPr>
+        <w:ind w:left="720" w:hanging="360"/>
+      </w:pPr>
+      <w:rPr>
+        <w:rFonts w:ascii="Symbol" w:hAnsi="Symbol" w:hint="default"/>
+      </w:rPr>
+    </w:lvl>
+    <w:lvl w:ilvl="1" w:tplc="04090003" w:tentative="1">
+      <w:start w:val="1"/>
+      <w:numFmt w:val="bullet"/>
+      <w:lvlText w:val="o"/>
+      <w:lvlJc w:val="left"/>
+      <w:pPr>
+        <w:ind w:left="1440" w:hanging="360"/>
+      </w:pPr>
+      <w:rPr>
+        <w:rFonts w:ascii="Courier New" w:hAnsi="Courier New" w:cs="Courier New" w:hint="default"/>
+      </w:rPr>
+    </w:lvl>
+    <w:lvl w:ilvl="2" w:tplc="04090005" w:tentative="1">
+      <w:start w:val="1"/>
+      <w:numFmt w:val="bullet"/>
+      <w:lvlText w:val=""/>
+      <w:lvlJc w:val="left"/>
+      <w:pPr>
+        <w:ind w:left="2160" w:hanging="360"/>
+      </w:pPr>
+      <w:rPr>
+        <w:rFonts w:ascii="Wingdings" w:hAnsi="Wingdings" w:hint="default"/>
+      </w:rPr>
+    </w:lvl>
+    <w:lvl w:ilvl="3" w:tplc="04090001" w:tentative="1">
+      <w:start w:val="1"/>
+      <w:numFmt w:val="bullet"/>
+      <w:lvlText w:val=""/>
+      <w:lvlJc w:val="left"/>
+      <w:pPr>
+        <w:ind w:left="2880" w:hanging="360"/>
+      </w:pPr>
+      <w:rPr>
+        <w:rFonts w:ascii="Symbol" w:hAnsi="Symbol" w:hint="default"/>
+      </w:rPr>
+    </w:lvl>
+    <w:lvl w:ilvl="4" w:tplc="04090003" w:tentative="1">
+      <w:start w:val="1"/>
+      <w:numFmt w:val="bullet"/>
+      <w:lvlText w:val="o"/>
+      <w:lvlJc w:val="left"/>
+      <w:pPr>
+        <w:ind w:left="3600" w:hanging="360"/>
+      </w:pPr>
+      <w:rPr>
+        <w:rFonts w:ascii="Courier New" w:hAnsi="Courier New" w:cs="Courier New" w:hint="default"/>
+      </w:rPr>
+    </w:lvl>
+    <w:lvl w:ilvl="5" w:tplc="04090005" w:tentative="1">
+      <w:start w:val="1"/>
+      <w:numFmt w:val="bullet"/>
+      <w:lvlText w:val=""/>
+      <w:lvlJc w:val="left"/>
+      <w:pPr>
+        <w:ind w:left="4320" w:hanging="360"/>
+      </w:pPr>
+      <w:rPr>
+        <w:rFonts w:ascii="Wingdings" w:hAnsi="Wingdings" w:hint="default"/>
+      </w:rPr>
+    </w:lvl>
+    <w:lvl w:ilvl="6" w:tplc="04090001" w:tentative="1">
+      <w:start w:val="1"/>
+      <w:numFmt w:val="bullet"/>
+      <w:lvlText w:val=""/>
+      <w:lvlJc w:val="left"/>
+      <w:pPr>
+        <w:ind w:left="5040" w:hanging="360"/>
+      </w:pPr>
+      <w:rPr>
+        <w:rFonts w:ascii="Symbol" w:hAnsi="Symbol" w:hint="default"/>
+      </w:rPr>
+    </w:lvl>
+    <w:lvl w:ilvl="7" w:tplc="04090003" w:tentative="1">
+      <w:start w:val="1"/>
+      <w:numFmt w:val="bullet"/>
+      <w:lvlText w:val="o"/>
+      <w:lvlJc w:val="left"/>
+      <w:pPr>
+        <w:ind w:left="5760" w:hanging="360"/>
+      </w:pPr>
+      <w:rPr>
+        <w:rFonts w:ascii="Courier New" w:hAnsi="Courier New" w:cs="Courier New" w:hint="default"/>
+      </w:rPr>
+    </w:lvl>
+    <w:lvl w:ilvl="8" w:tplc="04090005" w:tentative="1">
+      <w:start w:val="1"/>
+      <w:numFmt w:val="bullet"/>
+      <w:lvlText w:val=""/>
+      <w:lvlJc w:val="left"/>
+      <w:pPr>
+        <w:ind w:left="6480" w:hanging="360"/>
+      </w:pPr>
+      <w:rPr>
+        <w:rFonts w:ascii="Wingdings" w:hAnsi="Wingdings" w:hint="default"/>
+      </w:rPr>
+    </w:lvl>
+  </w:abstractNum>
+  <w:abstractNum w:abstractNumId="6">
+    <w:nsid w:val="572A33C4"/>
+    <w:multiLevelType w:val="hybridMultilevel"/>
+    <w:tmpl w:val="D9FE894A"/>
+    <w:lvl w:ilvl="0" w:tplc="E0D2624E">
+      <w:numFmt w:val="bullet"/>
+      <w:lvlText w:val="-"/>
+      <w:lvlJc w:val="left"/>
+      <w:pPr>
+        <w:ind w:left="1080" w:hanging="720"/>
+      </w:pPr>
+      <w:rPr>
+        <w:rFonts w:ascii="Tahoma" w:eastAsiaTheme="minorHAnsi" w:hAnsi="Tahoma" w:cs="Tahoma" w:hint="default"/>
+      </w:rPr>
+    </w:lvl>
+    <w:lvl w:ilvl="1" w:tplc="04090003">
+      <w:start w:val="1"/>
+      <w:numFmt w:val="bullet"/>
+      <w:lvlText w:val="o"/>
+      <w:lvlJc w:val="left"/>
+      <w:pPr>
+        <w:ind w:left="1440" w:hanging="360"/>
+      </w:pPr>
+      <w:rPr>
+        <w:rFonts w:ascii="Courier New" w:hAnsi="Courier New" w:cs="Courier New" w:hint="default"/>
+      </w:rPr>
+    </w:lvl>
+    <w:lvl w:ilvl="2" w:tplc="04090005">
+      <w:start w:val="1"/>
+      <w:numFmt w:val="bullet"/>
+      <w:lvlText w:val=""/>
+      <w:lvlJc w:val="left"/>
+      <w:pPr>
+        <w:ind w:left="2160" w:hanging="360"/>
+      </w:pPr>
+      <w:rPr>
+        <w:rFonts w:ascii="Wingdings" w:hAnsi="Wingdings" w:hint="default"/>
+      </w:rPr>
+    </w:lvl>
+    <w:lvl w:ilvl="3" w:tplc="04090001" w:tentative="1">
+      <w:start w:val="1"/>
+      <w:numFmt w:val="bullet"/>
+      <w:lvlText w:val=""/>
+      <w:lvlJc w:val="left"/>
+      <w:pPr>
+        <w:ind w:left="2880" w:hanging="360"/>
+      </w:pPr>
+      <w:rPr>
+        <w:rFonts w:ascii="Symbol" w:hAnsi="Symbol" w:hint="default"/>
+      </w:rPr>
+    </w:lvl>
+    <w:lvl w:ilvl="4" w:tplc="04090003" w:tentative="1">
+      <w:start w:val="1"/>
+      <w:numFmt w:val="bullet"/>
+      <w:lvlText w:val="o"/>
+      <w:lvlJc w:val="left"/>
+      <w:pPr>
+        <w:ind w:left="3600" w:hanging="360"/>
+      </w:pPr>
+      <w:rPr>
+        <w:rFonts w:ascii="Courier New" w:hAnsi="Courier New" w:cs="Courier New" w:hint="default"/>
+      </w:rPr>
+    </w:lvl>
+    <w:lvl w:ilvl="5" w:tplc="04090005" w:tentative="1">
+      <w:start w:val="1"/>
+      <w:numFmt w:val="bullet"/>
+      <w:lvlText w:val=""/>
+      <w:lvlJc w:val="left"/>
+      <w:pPr>
+        <w:ind w:left="4320" w:hanging="360"/>
+      </w:pPr>
+      <w:rPr>
+        <w:rFonts w:ascii="Wingdings" w:hAnsi="Wingdings" w:hint="default"/>
+      </w:rPr>
+    </w:lvl>
+    <w:lvl w:ilvl="6" w:tplc="04090001" w:tentative="1">
+      <w:start w:val="1"/>
+      <w:numFmt w:val="bullet"/>
+      <w:lvlText w:val=""/>
+      <w:lvlJc w:val="left"/>
+      <w:pPr>
+        <w:ind w:left="5040" w:hanging="360"/>
+      </w:pPr>
+      <w:rPr>
+        <w:rFonts w:ascii="Symbol" w:hAnsi="Symbol" w:hint="default"/>
+      </w:rPr>
+    </w:lvl>
+    <w:lvl w:ilvl="7" w:tplc="04090003" w:tentative="1">
+      <w:start w:val="1"/>
+      <w:numFmt w:val="bullet"/>
+      <w:lvlText w:val="o"/>
+      <w:lvlJc w:val="left"/>
+      <w:pPr>
+        <w:ind w:left="5760" w:hanging="360"/>
+      </w:pPr>
+      <w:rPr>
+        <w:rFonts w:ascii="Courier New" w:hAnsi="Courier New" w:cs="Courier New" w:hint="default"/>
+      </w:rPr>
+    </w:lvl>
+    <w:lvl w:ilvl="8" w:tplc="04090005" w:tentative="1">
+      <w:start w:val="1"/>
+      <w:numFmt w:val="bullet"/>
+      <w:lvlText w:val=""/>
+      <w:lvlJc w:val="left"/>
+      <w:pPr>
+        <w:ind w:left="6480" w:hanging="360"/>
+      </w:pPr>
+      <w:rPr>
+        <w:rFonts w:ascii="Wingdings" w:hAnsi="Wingdings" w:hint="default"/>
+      </w:rPr>
+    </w:lvl>
+  </w:abstractNum>
+  <w:abstractNum w:abstractNumId="7">
     <w:nsid w:val="728110EC"/>
     <w:multiLevelType w:val="hybridMultilevel"/>
     <w:tmpl w:val="A330FC92"/>
@@ -3399,7 +2843,7 @@
       </w:pPr>
     </w:lvl>
   </w:abstractNum>
-  <w:abstractNum w:abstractNumId="6">
+  <w:abstractNum w:abstractNumId="8">
     <w:nsid w:val="744963E4"/>
     <w:multiLevelType w:val="hybridMultilevel"/>
     <w:tmpl w:val="0B725B38"/>
@@ -3531,16 +2975,22 @@
     <w:abstractNumId w:val="1"/>
   </w:num>
   <w:num w:numId="5">
-    <w:abstractNumId w:val="6"/>
+    <w:abstractNumId w:val="8"/>
   </w:num>
   <w:num w:numId="6">
-    <w:abstractNumId w:val="5"/>
+    <w:abstractNumId w:val="7"/>
   </w:num>
   <w:num w:numId="7">
     <w:abstractNumId w:val="3"/>
   </w:num>
   <w:num w:numId="8">
     <w:abstractNumId w:val="0"/>
+  </w:num>
+  <w:num w:numId="9">
+    <w:abstractNumId w:val="5"/>
+  </w:num>
+  <w:num w:numId="10">
+    <w:abstractNumId w:val="6"/>
   </w:num>
 </w:numbering>
 </file>
@@ -4980,6 +4430,18 @@
     <w:qFormat/>
     <w:rsid w:val="00377A68"/>
   </w:style>
+  <w:style w:type="paragraph" w:styleId="ListParagraph">
+    <w:name w:val="List Paragraph"/>
+    <w:basedOn w:val="Normal"/>
+    <w:uiPriority w:val="34"/>
+    <w:unhideWhenUsed/>
+    <w:qFormat/>
+    <w:rsid w:val="00ED7405"/>
+    <w:pPr>
+      <w:ind w:left="720"/>
+      <w:contextualSpacing/>
+    </w:pPr>
+  </w:style>
 </w:styles>
 </file>
 
@@ -5249,7 +4711,7 @@
 </file>
 
 <file path=customXml/itemProps1.xml><?xml version="1.0" encoding="utf-8"?>
-<ds:datastoreItem xmlns:ds="http://schemas.openxmlformats.org/officeDocument/2006/customXml" ds:itemID="{0878E4B6-14E5-D444-BDF0-7578A18EC195}">
+<ds:datastoreItem xmlns:ds="http://schemas.openxmlformats.org/officeDocument/2006/customXml" ds:itemID="{D3D2010A-6638-5B4F-8771-0FE8D87E596A}">
   <ds:schemaRefs>
     <ds:schemaRef ds:uri="http://schemas.openxmlformats.org/officeDocument/2006/bibliography"/>
   </ds:schemaRefs>

</xml_diff>